<commit_message>
doc: Update table of contents.
</commit_message>
<xml_diff>
--- a/doc/LimePSB_RPCM_GPSDO_v1r0.docx
+++ b/doc/LimePSB_RPCM_GPSDO_v1r0.docx
@@ -397,18 +397,18 @@
           <w:lang w:val="en-US" w:eastAsia="en-US" w:bidi="ar-SA"/>
         </w:rPr>
       </w:pPr>
-      <w:bookmarkStart w:id="0" w:name="_Toc399332954"/>
-      <w:bookmarkStart w:id="1" w:name="_Toc433124850"/>
-      <w:bookmarkStart w:id="2" w:name="_Toc409791884"/>
-      <w:bookmarkStart w:id="3" w:name="_Toc415238677"/>
-      <w:bookmarkStart w:id="4" w:name="_Toc413411290"/>
-      <w:bookmarkStart w:id="5" w:name="_Toc415059878"/>
-      <w:bookmarkStart w:id="6" w:name="_Toc392195760"/>
-      <w:bookmarkStart w:id="7" w:name="_Toc402822125"/>
-      <w:bookmarkStart w:id="8" w:name="_Toc399335624"/>
-      <w:bookmarkStart w:id="9" w:name="_Toc415239657"/>
-      <w:bookmarkStart w:id="10" w:name="_Toc413411187"/>
-      <w:bookmarkStart w:id="11" w:name="_Toc396155616"/>
+      <w:bookmarkStart w:id="0" w:name="_Toc396155616"/>
+      <w:bookmarkStart w:id="1" w:name="_Toc413411187"/>
+      <w:bookmarkStart w:id="2" w:name="_Toc415239657"/>
+      <w:bookmarkStart w:id="3" w:name="_Toc399335624"/>
+      <w:bookmarkStart w:id="4" w:name="_Toc402822125"/>
+      <w:bookmarkStart w:id="5" w:name="_Toc392195760"/>
+      <w:bookmarkStart w:id="6" w:name="_Toc415059878"/>
+      <w:bookmarkStart w:id="7" w:name="_Toc413411290"/>
+      <w:bookmarkStart w:id="8" w:name="_Toc415238677"/>
+      <w:bookmarkStart w:id="9" w:name="_Toc409791884"/>
+      <w:bookmarkStart w:id="10" w:name="_Toc433124850"/>
+      <w:bookmarkStart w:id="11" w:name="_Toc399332954"/>
       <w:r>
         <w:rPr>
           <w:b/>
@@ -1924,7 +1924,7 @@
               <w:rPr>
                 <w:rStyle w:val="IndexLink"/>
               </w:rPr>
-              <w:t>2 GPSDO design structure</w:t>
+              <w:t>2 GPSDO Design Structure</w:t>
               <w:tab/>
               <w:t>5</w:t>
             </w:r>
@@ -1966,90 +1966,9 @@
               <w:rPr>
                 <w:rStyle w:val="IndexLink"/>
               </w:rPr>
-              <w:t>2.2 NEO430 CPU</w:t>
-              <w:tab/>
-              <w:t>7</w:t>
-            </w:r>
-          </w:hyperlink>
-        </w:p>
-        <w:p>
-          <w:pPr>
-            <w:pStyle w:val="Contents3"/>
-            <w:tabs>
-              <w:tab w:val="clear" w:pos="709"/>
-              <w:tab w:val="right" w:pos="9360" w:leader="dot"/>
-            </w:tabs>
-            <w:rPr/>
-          </w:pPr>
-          <w:hyperlink w:anchor="__RefHeading___Toc3438_27069638432_Copy_">
-            <w:r>
-              <w:rPr>
-                <w:rStyle w:val="IndexLink"/>
-              </w:rPr>
-              <w:t>2.2.1 GPSDO control algorithm</w:t>
+              <w:t>2.2 LimePPSDO Core Integration</w:t>
               <w:tab/>
               <w:t>8</w:t>
-            </w:r>
-          </w:hyperlink>
-        </w:p>
-        <w:p>
-          <w:pPr>
-            <w:pStyle w:val="Contents3"/>
-            <w:tabs>
-              <w:tab w:val="clear" w:pos="709"/>
-              <w:tab w:val="right" w:pos="9360" w:leader="dot"/>
-            </w:tabs>
-            <w:rPr/>
-          </w:pPr>
-          <w:hyperlink w:anchor="__RefHeading___Toc3436_270696384311">
-            <w:r>
-              <w:rPr>
-                <w:rStyle w:val="IndexLink"/>
-              </w:rPr>
-              <w:t>2.2.2 Calculating DAC control value (Coarse tune)</w:t>
-              <w:tab/>
-              <w:t>10</w:t>
-            </w:r>
-          </w:hyperlink>
-        </w:p>
-        <w:p>
-          <w:pPr>
-            <w:pStyle w:val="Contents3"/>
-            <w:tabs>
-              <w:tab w:val="clear" w:pos="709"/>
-              <w:tab w:val="right" w:pos="9360" w:leader="dot"/>
-            </w:tabs>
-            <w:rPr/>
-          </w:pPr>
-          <w:hyperlink w:anchor="__RefHeading___Toc3436_2706963843111">
-            <w:r>
-              <w:rPr>
-                <w:rStyle w:val="IndexLink"/>
-              </w:rPr>
-              <w:t>2.2.3 Calculating DAC control value (Fine tune)</w:t>
-              <w:tab/>
-              <w:t>11</w:t>
-            </w:r>
-          </w:hyperlink>
-        </w:p>
-        <w:p>
-          <w:pPr>
-            <w:pStyle w:val="Contents2"/>
-            <w:tabs>
-              <w:tab w:val="clear" w:pos="480"/>
-              <w:tab w:val="clear" w:pos="9350"/>
-              <w:tab w:val="right" w:pos="9360" w:leader="dot"/>
-            </w:tabs>
-            <w:rPr/>
-          </w:pPr>
-          <w:hyperlink w:anchor="__RefHeading___Toc3438_27069638432_Copy__Copy_1">
-            <w:r>
-              <w:rPr>
-                <w:rStyle w:val="IndexLink"/>
-              </w:rPr>
-              <w:t>2.3 VCTCXO TAMER module</w:t>
-              <w:tab/>
-              <w:t>12</w:t>
             </w:r>
           </w:hyperlink>
         </w:p>
@@ -2070,7 +1989,7 @@
               </w:rPr>
               <w:t>3 Getting started with GPSDO</w:t>
               <w:tab/>
-              <w:t>13</w:t>
+              <w:t>9</w:t>
             </w:r>
           </w:hyperlink>
           <w:r>
@@ -2131,10 +2050,10 @@
         </w:rPr>
       </w:pPr>
       <w:bookmarkStart w:id="12" w:name="__RefHeading___Toc3434_2706963843"/>
-      <w:bookmarkStart w:id="13" w:name="_Toc413411188"/>
-      <w:bookmarkStart w:id="14" w:name="_Toc409791885"/>
-      <w:bookmarkStart w:id="15" w:name="_Toc122526405"/>
-      <w:bookmarkStart w:id="16" w:name="_Ref485205299"/>
+      <w:bookmarkStart w:id="13" w:name="_Ref485205299"/>
+      <w:bookmarkStart w:id="14" w:name="_Toc122526405"/>
+      <w:bookmarkStart w:id="15" w:name="_Toc409791885"/>
+      <w:bookmarkStart w:id="16" w:name="_Toc413411188"/>
       <w:bookmarkEnd w:id="12"/>
       <w:r>
         <w:rPr>
@@ -2429,7 +2348,11 @@
         </w:rPr>
       </w:pPr>
       <w:r>
-        <w:rPr/>
+        <w:rPr>
+          <w:b w:val="false"/>
+          <w:bCs w:val="false"/>
+          <w:lang w:val="en-US" w:eastAsia="en-US" w:bidi="ar-SA"/>
+        </w:rPr>
       </w:r>
     </w:p>
     <w:p>
@@ -2466,7 +2389,7 @@
           <w:numId w:val="0"/>
         </w:numPr>
         <w:spacing w:before="0" w:after="0"/>
-        <w:ind w:hanging="0"/>
+        <w:ind w:left="0" w:hanging="0"/>
         <w:rPr/>
       </w:pPr>
       <w:r>
@@ -2572,7 +2495,7 @@
           <w:numId w:val="0"/>
         </w:numPr>
         <w:spacing w:before="0" w:after="0"/>
-        <w:ind w:hanging="0"/>
+        <w:ind w:left="0" w:hanging="0"/>
         <w:rPr/>
       </w:pPr>
       <w:r>
@@ -2611,7 +2534,7 @@
           <w:ilvl w:val="0"/>
           <w:numId w:val="0"/>
         </w:numPr>
-        <w:ind w:hanging="0"/>
+        <w:ind w:left="0" w:hanging="0"/>
         <w:rPr/>
       </w:pPr>
       <w:r>
@@ -2852,7 +2775,9 @@
                               </w:rPr>
                             </w:pPr>
                             <w:r>
-                              <w:rPr/>
+                              <w:rPr>
+                                <w:color w:val="000000"/>
+                              </w:rPr>
                             </w:r>
                           </w:p>
                           <w:p>
@@ -2865,7 +2790,9 @@
                               </w:rPr>
                             </w:pPr>
                             <w:r>
-                              <w:rPr/>
+                              <w:rPr>
+                                <w:color w:val="000000"/>
+                              </w:rPr>
                             </w:r>
                           </w:p>
                           <w:p>
@@ -2878,7 +2805,9 @@
                               </w:rPr>
                             </w:pPr>
                             <w:r>
-                              <w:rPr/>
+                              <w:rPr>
+                                <w:color w:val="000000"/>
+                              </w:rPr>
                             </w:r>
                           </w:p>
                           <w:p>
@@ -2891,7 +2820,9 @@
                               </w:rPr>
                             </w:pPr>
                             <w:r>
-                              <w:rPr/>
+                              <w:rPr>
+                                <w:color w:val="000000"/>
+                              </w:rPr>
                             </w:r>
                           </w:p>
                           <w:p>
@@ -2904,7 +2835,9 @@
                               </w:rPr>
                             </w:pPr>
                             <w:r>
-                              <w:rPr/>
+                              <w:rPr>
+                                <w:color w:val="000000"/>
+                              </w:rPr>
                             </w:r>
                           </w:p>
                           <w:p>
@@ -2917,7 +2850,9 @@
                               </w:rPr>
                             </w:pPr>
                             <w:r>
-                              <w:rPr/>
+                              <w:rPr>
+                                <w:color w:val="000000"/>
+                              </w:rPr>
                             </w:r>
                           </w:p>
                           <w:p>
@@ -3137,7 +3072,9 @@
                         </w:rPr>
                       </w:pPr>
                       <w:r>
-                        <w:rPr/>
+                        <w:rPr>
+                          <w:color w:val="000000"/>
+                        </w:rPr>
                       </w:r>
                     </w:p>
                     <w:p>
@@ -3150,7 +3087,9 @@
                         </w:rPr>
                       </w:pPr>
                       <w:r>
-                        <w:rPr/>
+                        <w:rPr>
+                          <w:color w:val="000000"/>
+                        </w:rPr>
                       </w:r>
                     </w:p>
                     <w:p>
@@ -3163,7 +3102,9 @@
                         </w:rPr>
                       </w:pPr>
                       <w:r>
-                        <w:rPr/>
+                        <w:rPr>
+                          <w:color w:val="000000"/>
+                        </w:rPr>
                       </w:r>
                     </w:p>
                     <w:p>
@@ -3176,7 +3117,9 @@
                         </w:rPr>
                       </w:pPr>
                       <w:r>
-                        <w:rPr/>
+                        <w:rPr>
+                          <w:color w:val="000000"/>
+                        </w:rPr>
                       </w:r>
                     </w:p>
                     <w:p>
@@ -3189,7 +3132,9 @@
                         </w:rPr>
                       </w:pPr>
                       <w:r>
-                        <w:rPr/>
+                        <w:rPr>
+                          <w:color w:val="000000"/>
+                        </w:rPr>
                       </w:r>
                     </w:p>
                     <w:p>
@@ -3202,7 +3147,9 @@
                         </w:rPr>
                       </w:pPr>
                       <w:r>
-                        <w:rPr/>
+                        <w:rPr>
+                          <w:color w:val="000000"/>
+                        </w:rPr>
                       </w:r>
                     </w:p>
                     <w:p>
@@ -3269,7 +3216,7 @@
         <mc:AlternateContent>
           <mc:Choice Requires="wpg">
             <w:drawing>
-              <wp:anchor behindDoc="0" distT="0" distB="0" distL="0" distR="0" simplePos="0" locked="0" layoutInCell="0" allowOverlap="1" relativeHeight="14">
+              <wp:anchor behindDoc="0" distT="635" distB="635" distL="1270" distR="0" simplePos="0" locked="0" layoutInCell="0" allowOverlap="1" relativeHeight="12">
                 <wp:simplePos x="0" y="0"/>
                 <wp:positionH relativeFrom="column">
                   <wp:posOffset>-779780</wp:posOffset>
@@ -3277,7 +3224,7 @@
                 <wp:positionV relativeFrom="paragraph">
                   <wp:posOffset>146050</wp:posOffset>
                 </wp:positionV>
-                <wp:extent cx="7563485" cy="3968750"/>
+                <wp:extent cx="7562850" cy="3968115"/>
                 <wp:effectExtent l="1270" t="635" r="0" b="635"/>
                 <wp:wrapNone/>
                 <wp:docPr id="4" name="Group object 1"/>
@@ -3288,9 +3235,9 @@
                       <wpg:grpSpPr>
                         <a:xfrm>
                           <a:off x="0" y="0"/>
-                          <a:ext cx="7563600" cy="3968640"/>
+                          <a:ext cx="7562880" cy="3968280"/>
                           <a:chOff x="0" y="0"/>
-                          <a:chExt cx="7563600" cy="3968640"/>
+                          <a:chExt cx="7562880" cy="3968280"/>
                         </a:xfrm>
                       </wpg:grpSpPr>
                       <wps:wsp>
@@ -3298,7 +3245,7 @@
                         <wps:spPr>
                           <a:xfrm>
                             <a:off x="3630240" y="610200"/>
-                            <a:ext cx="1210320" cy="2427120"/>
+                            <a:ext cx="1209600" cy="2426400"/>
                           </a:xfrm>
                           <a:prstGeom prst="rect">
                             <a:avLst/>
@@ -3322,34 +3269,29 @@
                           <w:txbxContent>
                             <w:p>
                               <w:pPr>
-                                <w:overflowPunct w:val="false"/>
-                                <w:bidi w:val="0"/>
                                 <w:spacing w:before="0" w:after="0" w:lineRule="auto" w:line="240"/>
-                                <w:ind w:left="0" w:right="0" w:hanging="0"/>
                                 <w:jc w:val="center"/>
                                 <w:rPr/>
                               </w:pPr>
                               <w:r>
                                 <w:rPr>
-                                  <w:b w:val="false"/>
-                                  <w:u w:val="none"/>
+                                  <w:smallCaps w:val="false"/>
+                                  <w:caps w:val="false"/>
+                                  <w:iCs w:val="false"/>
+                                  <w:bCs w:val="false"/>
+                                  <w:szCs w:val="24"/>
+                                  <w:spacing w:val="0"/>
+                                  <w:vertAlign w:val="baseline"/>
+                                  <w:position w:val="0"/>
+                                  <w:sz w:val="24"/>
+                                  <w:i w:val="false"/>
                                   <w:dstrike w:val="false"/>
                                   <w:strike w:val="false"/>
-                                  <w:i w:val="false"/>
-                                  <w:outline w:val="false"/>
-                                  <w:shadow w:val="false"/>
-                                  <w:kern w:val="2"/>
-                                  <w:bCs w:val="false"/>
-                                  <w:iCs w:val="false"/>
-                                  <w:em w:val="none"/>
-                                  <w:emboss w:val="false"/>
-                                  <w:imprint w:val="false"/>
-                                  <w:smallCaps w:val="false"/>
-                                  <w:caps w:val="false"/>
+                                  <w:u w:val="none"/>
+                                  <w:b w:val="false"/>
                                   <w:sz w:val="24"/>
-                                  <w:szCs w:val="24"/>
-                                  <w:rFonts w:ascii="Liberation Sans" w:hAnsi="Liberation Sans" w:eastAsia="Microsoft YaHei" w:cs="Arial"/>
-                                  <w:color w:val="auto"/>
+                                  <w:rFonts w:eastAsia="Microsoft YaHei" w:cs="Arial" w:ascii="Liberation Sans" w:hAnsi="Liberation Sans"/>
+                                  <w:color w:val="00000A"/>
                                   <w:lang w:val="en-US"/>
                                 </w:rPr>
                                 <w:t>Lime PPSDO</w:t>
@@ -3357,34 +3299,29 @@
                             </w:p>
                             <w:p>
                               <w:pPr>
-                                <w:overflowPunct w:val="false"/>
-                                <w:bidi w:val="0"/>
                                 <w:spacing w:before="0" w:after="0" w:lineRule="auto" w:line="240"/>
-                                <w:ind w:left="0" w:right="0" w:hanging="0"/>
                                 <w:jc w:val="center"/>
                                 <w:rPr/>
                               </w:pPr>
                               <w:r>
                                 <w:rPr>
-                                  <w:b w:val="false"/>
-                                  <w:u w:val="none"/>
+                                  <w:smallCaps w:val="false"/>
+                                  <w:caps w:val="false"/>
+                                  <w:iCs w:val="false"/>
+                                  <w:bCs w:val="false"/>
+                                  <w:szCs w:val="24"/>
+                                  <w:spacing w:val="0"/>
+                                  <w:vertAlign w:val="baseline"/>
+                                  <w:position w:val="0"/>
+                                  <w:sz w:val="24"/>
+                                  <w:i w:val="false"/>
                                   <w:dstrike w:val="false"/>
                                   <w:strike w:val="false"/>
-                                  <w:i w:val="false"/>
-                                  <w:outline w:val="false"/>
-                                  <w:shadow w:val="false"/>
-                                  <w:kern w:val="2"/>
-                                  <w:bCs w:val="false"/>
-                                  <w:iCs w:val="false"/>
-                                  <w:em w:val="none"/>
-                                  <w:emboss w:val="false"/>
-                                  <w:imprint w:val="false"/>
-                                  <w:smallCaps w:val="false"/>
-                                  <w:caps w:val="false"/>
+                                  <w:u w:val="none"/>
+                                  <w:b w:val="false"/>
                                   <w:sz w:val="24"/>
-                                  <w:szCs w:val="24"/>
-                                  <w:rFonts w:ascii="Liberation Sans" w:hAnsi="Liberation Sans" w:eastAsia="Microsoft YaHei" w:cs="Arial"/>
-                                  <w:color w:val="auto"/>
+                                  <w:rFonts w:eastAsia="Microsoft YaHei" w:cs="Arial" w:ascii="Liberation Sans" w:hAnsi="Liberation Sans"/>
+                                  <w:color w:val="00000A"/>
                                   <w:lang w:val="en-US"/>
                                 </w:rPr>
                                 <w:t>Core</w:t>
@@ -3392,7 +3329,7 @@
                             </w:p>
                           </w:txbxContent>
                         </wps:txbx>
-                        <wps:bodyPr lIns="90000" rIns="90000" tIns="45000" bIns="45000" anchor="ctr">
+                        <wps:bodyPr lIns="90000" rIns="90000" tIns="79200" bIns="79200" anchor="ctr">
                           <a:noAutofit/>
                         </wps:bodyPr>
                       </wps:wsp>
@@ -3401,7 +3338,7 @@
                         <wps:spPr>
                           <a:xfrm>
                             <a:off x="1814760" y="1830600"/>
-                            <a:ext cx="908640" cy="612000"/>
+                            <a:ext cx="907920" cy="611640"/>
                           </a:xfrm>
                           <a:prstGeom prst="rect">
                             <a:avLst/>
@@ -3425,34 +3362,29 @@
                           <w:txbxContent>
                             <w:p>
                               <w:pPr>
-                                <w:overflowPunct w:val="false"/>
-                                <w:bidi w:val="0"/>
                                 <w:spacing w:before="0" w:after="0" w:lineRule="auto" w:line="240"/>
-                                <w:ind w:left="0" w:right="0" w:hanging="0"/>
                                 <w:jc w:val="center"/>
                                 <w:rPr/>
                               </w:pPr>
                               <w:r>
                                 <w:rPr>
-                                  <w:b w:val="false"/>
-                                  <w:u w:val="none"/>
+                                  <w:smallCaps w:val="false"/>
+                                  <w:caps w:val="false"/>
+                                  <w:iCs w:val="false"/>
+                                  <w:bCs w:val="false"/>
+                                  <w:szCs w:val="24"/>
+                                  <w:spacing w:val="0"/>
+                                  <w:vertAlign w:val="baseline"/>
+                                  <w:position w:val="0"/>
+                                  <w:sz w:val="24"/>
+                                  <w:i w:val="false"/>
                                   <w:dstrike w:val="false"/>
                                   <w:strike w:val="false"/>
-                                  <w:i w:val="false"/>
-                                  <w:outline w:val="false"/>
-                                  <w:shadow w:val="false"/>
-                                  <w:kern w:val="2"/>
-                                  <w:bCs w:val="false"/>
-                                  <w:iCs w:val="false"/>
-                                  <w:em w:val="none"/>
-                                  <w:emboss w:val="false"/>
-                                  <w:imprint w:val="false"/>
-                                  <w:smallCaps w:val="false"/>
-                                  <w:caps w:val="false"/>
+                                  <w:u w:val="none"/>
+                                  <w:b w:val="false"/>
                                   <w:sz w:val="24"/>
-                                  <w:szCs w:val="24"/>
-                                  <w:rFonts w:ascii="Liberation Sans" w:hAnsi="Liberation Sans" w:eastAsia="Microsoft YaHei" w:cs="Arial"/>
-                                  <w:color w:val="auto"/>
+                                  <w:rFonts w:eastAsia="Microsoft YaHei" w:cs="Arial" w:ascii="Liberation Sans" w:hAnsi="Liberation Sans"/>
+                                  <w:color w:val="00000A"/>
                                   <w:lang w:val="en-US"/>
                                 </w:rPr>
                                 <w:t>gpsdocfg</w:t>
@@ -3460,7 +3392,7 @@
                             </w:p>
                           </w:txbxContent>
                         </wps:txbx>
-                        <wps:bodyPr lIns="90000" rIns="90000" tIns="45000" bIns="45000" anchor="ctr">
+                        <wps:bodyPr lIns="90000" rIns="90000" tIns="79200" bIns="79200" anchor="ctr">
                           <a:noAutofit/>
                         </wps:bodyPr>
                       </wps:wsp>
@@ -3469,7 +3401,7 @@
                         <wps:spPr>
                           <a:xfrm>
                             <a:off x="6050880" y="3052440"/>
-                            <a:ext cx="907560" cy="0"/>
+                            <a:ext cx="907560" cy="720"/>
                           </a:xfrm>
                           <a:prstGeom prst="line">
                             <a:avLst/>
@@ -3494,7 +3426,7 @@
                         <wps:spPr>
                           <a:xfrm>
                             <a:off x="2734200" y="2147040"/>
-                            <a:ext cx="431280" cy="0"/>
+                            <a:ext cx="431280" cy="720"/>
                           </a:xfrm>
                           <a:prstGeom prst="line">
                             <a:avLst/>
@@ -3520,7 +3452,7 @@
                         <wps:spPr>
                           <a:xfrm flipH="1">
                             <a:off x="3165480" y="2147040"/>
-                            <a:ext cx="471240" cy="0"/>
+                            <a:ext cx="471240" cy="720"/>
                           </a:xfrm>
                           <a:prstGeom prst="line">
                             <a:avLst/>
@@ -3571,7 +3503,7 @@
                         <wps:spPr>
                           <a:xfrm>
                             <a:off x="6958440" y="2747520"/>
-                            <a:ext cx="605160" cy="610920"/>
+                            <a:ext cx="604440" cy="610200"/>
                           </a:xfrm>
                           <a:prstGeom prst="rect">
                             <a:avLst/>
@@ -3593,34 +3525,29 @@
                           <w:txbxContent>
                             <w:p>
                               <w:pPr>
-                                <w:overflowPunct w:val="false"/>
-                                <w:bidi w:val="0"/>
                                 <w:spacing w:before="0" w:after="0" w:lineRule="auto" w:line="240"/>
-                                <w:ind w:left="0" w:right="0" w:hanging="0"/>
                                 <w:jc w:val="center"/>
                                 <w:rPr/>
                               </w:pPr>
                               <w:r>
                                 <w:rPr>
-                                  <w:b w:val="false"/>
-                                  <w:u w:val="none"/>
+                                  <w:smallCaps w:val="false"/>
+                                  <w:caps w:val="false"/>
+                                  <w:iCs w:val="false"/>
+                                  <w:bCs w:val="false"/>
+                                  <w:szCs w:val="24"/>
+                                  <w:spacing w:val="0"/>
+                                  <w:vertAlign w:val="baseline"/>
+                                  <w:position w:val="0"/>
+                                  <w:sz w:val="24"/>
+                                  <w:i w:val="false"/>
                                   <w:dstrike w:val="false"/>
                                   <w:strike w:val="false"/>
-                                  <w:i w:val="false"/>
-                                  <w:outline w:val="false"/>
-                                  <w:shadow w:val="false"/>
-                                  <w:kern w:val="2"/>
-                                  <w:bCs w:val="false"/>
-                                  <w:iCs w:val="false"/>
-                                  <w:em w:val="none"/>
-                                  <w:emboss w:val="false"/>
-                                  <w:imprint w:val="false"/>
-                                  <w:smallCaps w:val="false"/>
-                                  <w:caps w:val="false"/>
+                                  <w:u w:val="none"/>
+                                  <w:b w:val="false"/>
                                   <w:sz w:val="24"/>
-                                  <w:szCs w:val="24"/>
-                                  <w:rFonts w:ascii="Liberation Sans" w:hAnsi="Liberation Sans" w:eastAsia="Microsoft YaHei" w:cs="Arial"/>
-                                  <w:color w:val="auto"/>
+                                  <w:rFonts w:eastAsia="Microsoft YaHei" w:cs="Arial" w:ascii="Liberation Sans" w:hAnsi="Liberation Sans"/>
+                                  <w:color w:val="00000A"/>
                                   <w:lang w:val="en-US"/>
                                 </w:rPr>
                                 <w:t>TCXO DAC</w:t>
@@ -3628,7 +3555,7 @@
                             </w:p>
                           </w:txbxContent>
                         </wps:txbx>
-                        <wps:bodyPr lIns="90000" rIns="90000" tIns="45000" bIns="45000" anchor="ctr">
+                        <wps:bodyPr lIns="90000" rIns="90000" tIns="79200" bIns="79200" anchor="ctr">
                           <a:noAutofit/>
                         </wps:bodyPr>
                       </wps:wsp>
@@ -3637,7 +3564,7 @@
                         <wps:spPr>
                           <a:xfrm>
                             <a:off x="1210320" y="0"/>
-                            <a:ext cx="5142960" cy="3968640"/>
+                            <a:ext cx="5142240" cy="3968280"/>
                           </a:xfrm>
                           <a:prstGeom prst="rect">
                             <a:avLst/>
@@ -3662,7 +3589,7 @@
                         <wps:spPr>
                           <a:xfrm>
                             <a:off x="0" y="1526040"/>
-                            <a:ext cx="605160" cy="1221840"/>
+                            <a:ext cx="604440" cy="1221120"/>
                           </a:xfrm>
                           <a:prstGeom prst="rect">
                             <a:avLst/>
@@ -3684,34 +3611,29 @@
                           <w:txbxContent>
                             <w:p>
                               <w:pPr>
-                                <w:overflowPunct w:val="false"/>
-                                <w:bidi w:val="0"/>
                                 <w:spacing w:before="0" w:after="0" w:lineRule="auto" w:line="240"/>
-                                <w:ind w:left="0" w:right="0" w:hanging="0"/>
                                 <w:jc w:val="center"/>
                                 <w:rPr/>
                               </w:pPr>
                               <w:r>
                                 <w:rPr>
-                                  <w:b w:val="false"/>
-                                  <w:u w:val="none"/>
+                                  <w:smallCaps w:val="false"/>
+                                  <w:caps w:val="false"/>
+                                  <w:iCs w:val="false"/>
+                                  <w:bCs w:val="false"/>
+                                  <w:szCs w:val="24"/>
+                                  <w:spacing w:val="0"/>
+                                  <w:vertAlign w:val="baseline"/>
+                                  <w:position w:val="0"/>
+                                  <w:sz w:val="24"/>
+                                  <w:i w:val="false"/>
                                   <w:dstrike w:val="false"/>
                                   <w:strike w:val="false"/>
-                                  <w:i w:val="false"/>
-                                  <w:outline w:val="false"/>
-                                  <w:shadow w:val="false"/>
-                                  <w:kern w:val="2"/>
-                                  <w:bCs w:val="false"/>
-                                  <w:iCs w:val="false"/>
-                                  <w:em w:val="none"/>
-                                  <w:emboss w:val="false"/>
-                                  <w:imprint w:val="false"/>
-                                  <w:smallCaps w:val="false"/>
-                                  <w:caps w:val="false"/>
+                                  <w:u w:val="none"/>
+                                  <w:b w:val="false"/>
                                   <w:sz w:val="24"/>
-                                  <w:szCs w:val="24"/>
-                                  <w:rFonts w:ascii="Liberation Sans" w:hAnsi="Liberation Sans" w:eastAsia="Microsoft YaHei" w:cs="Arial"/>
-                                  <w:color w:val="auto"/>
+                                  <w:rFonts w:eastAsia="Microsoft YaHei" w:cs="Arial" w:ascii="Liberation Sans" w:hAnsi="Liberation Sans"/>
+                                  <w:color w:val="00000A"/>
                                   <w:lang w:val="en-US"/>
                                 </w:rPr>
                                 <w:t>CM4/CM5</w:t>
@@ -3719,7 +3641,7 @@
                             </w:p>
                           </w:txbxContent>
                         </wps:txbx>
-                        <wps:bodyPr lIns="90000" rIns="90000" tIns="45000" bIns="45000" anchor="ctr">
+                        <wps:bodyPr lIns="90000" rIns="90000" tIns="79200" bIns="79200" anchor="ctr">
                           <a:noAutofit/>
                         </wps:bodyPr>
                       </wps:wsp>
@@ -3728,7 +3650,7 @@
                         <wps:spPr>
                           <a:xfrm>
                             <a:off x="1210320" y="1221120"/>
-                            <a:ext cx="1058400" cy="0"/>
+                            <a:ext cx="1058400" cy="720"/>
                           </a:xfrm>
                           <a:prstGeom prst="line">
                             <a:avLst/>
@@ -3752,7 +3674,7 @@
                         <wps:spPr>
                           <a:xfrm>
                             <a:off x="1210320" y="1373400"/>
-                            <a:ext cx="1058400" cy="0"/>
+                            <a:ext cx="1058400" cy="720"/>
                           </a:xfrm>
                           <a:prstGeom prst="line">
                             <a:avLst/>
@@ -3776,7 +3698,7 @@
                         <wps:spPr>
                           <a:xfrm>
                             <a:off x="1210320" y="1526400"/>
-                            <a:ext cx="1058400" cy="0"/>
+                            <a:ext cx="1058400" cy="720"/>
                           </a:xfrm>
                           <a:prstGeom prst="line">
                             <a:avLst/>
@@ -3824,7 +3746,7 @@
                         <wps:spPr>
                           <a:xfrm>
                             <a:off x="2420640" y="1221120"/>
-                            <a:ext cx="0" cy="305280"/>
+                            <a:ext cx="720" cy="305280"/>
                           </a:xfrm>
                           <a:prstGeom prst="line">
                             <a:avLst/>
@@ -3896,7 +3818,7 @@
                         <wps:spPr>
                           <a:xfrm>
                             <a:off x="2420640" y="1373400"/>
-                            <a:ext cx="1209600" cy="0"/>
+                            <a:ext cx="1209600" cy="720"/>
                           </a:xfrm>
                           <a:prstGeom prst="line">
                             <a:avLst/>
@@ -3921,7 +3843,7 @@
                         <wps:spPr>
                           <a:xfrm>
                             <a:off x="1210320" y="610200"/>
-                            <a:ext cx="1058400" cy="0"/>
+                            <a:ext cx="1058400" cy="720"/>
                           </a:xfrm>
                           <a:prstGeom prst="line">
                             <a:avLst/>
@@ -3945,7 +3867,7 @@
                         <wps:spPr>
                           <a:xfrm>
                             <a:off x="1210320" y="915840"/>
-                            <a:ext cx="1058400" cy="0"/>
+                            <a:ext cx="1058400" cy="720"/>
                           </a:xfrm>
                           <a:prstGeom prst="line">
                             <a:avLst/>
@@ -3993,7 +3915,7 @@
                         <wps:spPr>
                           <a:xfrm>
                             <a:off x="2420640" y="610200"/>
-                            <a:ext cx="0" cy="305280"/>
+                            <a:ext cx="720" cy="305280"/>
                           </a:xfrm>
                           <a:prstGeom prst="line">
                             <a:avLst/>
@@ -4041,7 +3963,7 @@
                         <wps:spPr>
                           <a:xfrm flipV="1">
                             <a:off x="2268720" y="915840"/>
-                            <a:ext cx="151920" cy="76320"/>
+                            <a:ext cx="151920" cy="76680"/>
                           </a:xfrm>
                           <a:prstGeom prst="line">
                             <a:avLst/>
@@ -4065,7 +3987,7 @@
                         <wps:spPr>
                           <a:xfrm>
                             <a:off x="2420640" y="763200"/>
-                            <a:ext cx="1209600" cy="0"/>
+                            <a:ext cx="1209600" cy="720"/>
                           </a:xfrm>
                           <a:prstGeom prst="line">
                             <a:avLst/>
@@ -4086,11 +4008,11 @@
                         <wps:bodyPr/>
                       </wps:wsp>
                       <wps:wsp>
-                        <wps:cNvSpPr txBox="1"/>
+                        <wps:cNvSpPr/>
                         <wps:spPr>
                           <a:xfrm>
                             <a:off x="2797920" y="1224360"/>
-                            <a:ext cx="712440" cy="188640"/>
+                            <a:ext cx="711720" cy="187920"/>
                           </a:xfrm>
                           <a:prstGeom prst="rect">
                             <a:avLst/>
@@ -4100,38 +4022,39 @@
                             <a:noFill/>
                           </a:ln>
                         </wps:spPr>
+                        <wps:style>
+                          <a:lnRef idx="0"/>
+                          <a:fillRef idx="0"/>
+                          <a:effectRef idx="0"/>
+                          <a:fontRef idx="minor"/>
+                        </wps:style>
                         <wps:txbx>
                           <w:txbxContent>
                             <w:p>
                               <w:pPr>
-                                <w:overflowPunct w:val="false"/>
-                                <w:bidi w:val="0"/>
                                 <w:spacing w:before="0" w:after="0" w:lineRule="auto" w:line="240"/>
-                                <w:ind w:left="0" w:right="0" w:hanging="0"/>
                                 <w:jc w:val="left"/>
                                 <w:rPr/>
                               </w:pPr>
                               <w:r>
                                 <w:rPr>
-                                  <w:b w:val="false"/>
-                                  <w:u w:val="none"/>
+                                  <w:smallCaps w:val="false"/>
+                                  <w:caps w:val="false"/>
+                                  <w:iCs w:val="false"/>
+                                  <w:bCs w:val="false"/>
+                                  <w:szCs w:val="12"/>
+                                  <w:spacing w:val="0"/>
+                                  <w:vertAlign w:val="baseline"/>
+                                  <w:position w:val="0"/>
+                                  <w:sz w:val="12"/>
+                                  <w:i w:val="false"/>
                                   <w:dstrike w:val="false"/>
                                   <w:strike w:val="false"/>
-                                  <w:i w:val="false"/>
-                                  <w:outline w:val="false"/>
-                                  <w:shadow w:val="false"/>
-                                  <w:kern w:val="2"/>
-                                  <w:bCs w:val="false"/>
-                                  <w:iCs w:val="false"/>
-                                  <w:em w:val="none"/>
-                                  <w:emboss w:val="false"/>
-                                  <w:imprint w:val="false"/>
-                                  <w:smallCaps w:val="false"/>
-                                  <w:caps w:val="false"/>
+                                  <w:u w:val="none"/>
+                                  <w:b w:val="false"/>
                                   <w:sz w:val="12"/>
-                                  <w:szCs w:val="12"/>
-                                  <w:rFonts w:ascii="Liberation Sans" w:hAnsi="Liberation Sans" w:eastAsia="Microsoft YaHei" w:cs="Arial"/>
-                                  <w:color w:val="auto"/>
+                                  <w:rFonts w:eastAsia="Microsoft YaHei" w:cs="Arial" w:ascii="Liberation Sans" w:hAnsi="Liberation Sans"/>
+                                  <w:color w:val="00000A"/>
                                   <w:lang w:val="en-US"/>
                                 </w:rPr>
                                 <w:t>tpulse_internal</w:t>
@@ -4139,16 +4062,16 @@
                             </w:p>
                           </w:txbxContent>
                         </wps:txbx>
-                        <wps:bodyPr wrap="square" lIns="90000" rIns="90000" tIns="45000" bIns="45000" anchor="t">
+                        <wps:bodyPr lIns="90000" rIns="90000" tIns="158400" bIns="158400" anchor="t">
                           <a:noAutofit/>
                         </wps:bodyPr>
                       </wps:wsp>
                       <wps:wsp>
-                        <wps:cNvSpPr txBox="1"/>
+                        <wps:cNvSpPr/>
                         <wps:spPr>
                           <a:xfrm>
                             <a:off x="6382440" y="2900160"/>
-                            <a:ext cx="627480" cy="188640"/>
+                            <a:ext cx="626760" cy="187920"/>
                           </a:xfrm>
                           <a:prstGeom prst="rect">
                             <a:avLst/>
@@ -4158,38 +4081,39 @@
                             <a:noFill/>
                           </a:ln>
                         </wps:spPr>
+                        <wps:style>
+                          <a:lnRef idx="0"/>
+                          <a:fillRef idx="0"/>
+                          <a:effectRef idx="0"/>
+                          <a:fontRef idx="minor"/>
+                        </wps:style>
                         <wps:txbx>
                           <w:txbxContent>
                             <w:p>
                               <w:pPr>
-                                <w:overflowPunct w:val="false"/>
-                                <w:bidi w:val="0"/>
                                 <w:spacing w:before="0" w:after="0" w:lineRule="auto" w:line="240"/>
-                                <w:ind w:left="0" w:right="0" w:hanging="0"/>
                                 <w:jc w:val="left"/>
                                 <w:rPr/>
                               </w:pPr>
                               <w:r>
                                 <w:rPr>
-                                  <w:b w:val="false"/>
-                                  <w:u w:val="none"/>
+                                  <w:smallCaps w:val="false"/>
+                                  <w:caps w:val="false"/>
+                                  <w:iCs w:val="false"/>
+                                  <w:bCs w:val="false"/>
+                                  <w:szCs w:val="12"/>
+                                  <w:spacing w:val="0"/>
+                                  <w:vertAlign w:val="baseline"/>
+                                  <w:position w:val="0"/>
+                                  <w:sz w:val="12"/>
+                                  <w:i w:val="false"/>
                                   <w:dstrike w:val="false"/>
                                   <w:strike w:val="false"/>
-                                  <w:i w:val="false"/>
-                                  <w:outline w:val="false"/>
-                                  <w:shadow w:val="false"/>
-                                  <w:kern w:val="2"/>
-                                  <w:bCs w:val="false"/>
-                                  <w:iCs w:val="false"/>
-                                  <w:em w:val="none"/>
-                                  <w:emboss w:val="false"/>
-                                  <w:imprint w:val="false"/>
-                                  <w:smallCaps w:val="false"/>
-                                  <w:caps w:val="false"/>
+                                  <w:u w:val="none"/>
+                                  <w:b w:val="false"/>
                                   <w:sz w:val="12"/>
-                                  <w:szCs w:val="12"/>
-                                  <w:rFonts w:ascii="Liberation Sans" w:hAnsi="Liberation Sans" w:eastAsia="Microsoft YaHei" w:cs="Arial"/>
-                                  <w:color w:val="auto"/>
+                                  <w:rFonts w:eastAsia="Microsoft YaHei" w:cs="Arial" w:ascii="Liberation Sans" w:hAnsi="Liberation Sans"/>
+                                  <w:color w:val="00000A"/>
                                   <w:lang w:val="en-US"/>
                                 </w:rPr>
                                 <w:t>FPGA_SPI0</w:t>
@@ -4197,16 +4121,16 @@
                             </w:p>
                           </w:txbxContent>
                         </wps:txbx>
-                        <wps:bodyPr wrap="square" lIns="90000" rIns="90000" tIns="45000" bIns="45000" anchor="t">
+                        <wps:bodyPr lIns="90000" rIns="90000" tIns="158400" bIns="158400" anchor="t">
                           <a:noAutofit/>
                         </wps:bodyPr>
                       </wps:wsp>
                       <wps:wsp>
-                        <wps:cNvSpPr txBox="1"/>
+                        <wps:cNvSpPr/>
                         <wps:spPr>
                           <a:xfrm>
                             <a:off x="1210320" y="457920"/>
-                            <a:ext cx="921240" cy="187920"/>
+                            <a:ext cx="920880" cy="187200"/>
                           </a:xfrm>
                           <a:prstGeom prst="rect">
                             <a:avLst/>
@@ -4216,38 +4140,39 @@
                             <a:noFill/>
                           </a:ln>
                         </wps:spPr>
+                        <wps:style>
+                          <a:lnRef idx="0"/>
+                          <a:fillRef idx="0"/>
+                          <a:effectRef idx="0"/>
+                          <a:fontRef idx="minor"/>
+                        </wps:style>
                         <wps:txbx>
                           <w:txbxContent>
                             <w:p>
                               <w:pPr>
-                                <w:overflowPunct w:val="false"/>
-                                <w:bidi w:val="0"/>
                                 <w:spacing w:before="0" w:after="0" w:lineRule="auto" w:line="240"/>
-                                <w:ind w:left="0" w:right="0" w:hanging="0"/>
                                 <w:jc w:val="left"/>
                                 <w:rPr/>
                               </w:pPr>
                               <w:r>
                                 <w:rPr>
-                                  <w:b w:val="false"/>
-                                  <w:u w:val="none"/>
+                                  <w:smallCaps w:val="false"/>
+                                  <w:caps w:val="false"/>
+                                  <w:iCs w:val="false"/>
+                                  <w:bCs w:val="false"/>
+                                  <w:szCs w:val="12"/>
+                                  <w:spacing w:val="0"/>
+                                  <w:vertAlign w:val="baseline"/>
+                                  <w:position w:val="0"/>
+                                  <w:sz w:val="12"/>
+                                  <w:i w:val="false"/>
                                   <w:dstrike w:val="false"/>
                                   <w:strike w:val="false"/>
-                                  <w:i w:val="false"/>
-                                  <w:outline w:val="false"/>
-                                  <w:shadow w:val="false"/>
-                                  <w:kern w:val="2"/>
-                                  <w:bCs w:val="false"/>
-                                  <w:iCs w:val="false"/>
-                                  <w:em w:val="none"/>
-                                  <w:emboss w:val="false"/>
-                                  <w:imprint w:val="false"/>
-                                  <w:smallCaps w:val="false"/>
-                                  <w:caps w:val="false"/>
+                                  <w:u w:val="none"/>
+                                  <w:b w:val="false"/>
                                   <w:sz w:val="12"/>
-                                  <w:szCs w:val="12"/>
-                                  <w:rFonts w:ascii="Liberation Sans" w:hAnsi="Liberation Sans" w:eastAsia="Microsoft YaHei" w:cs="Arial"/>
-                                  <w:color w:val="auto"/>
+                                  <w:rFonts w:eastAsia="Microsoft YaHei" w:cs="Arial" w:ascii="Liberation Sans" w:hAnsi="Liberation Sans"/>
+                                  <w:color w:val="00000A"/>
                                   <w:lang w:val="en-US"/>
                                 </w:rPr>
                                 <w:t>LMKRF_CLK_OUT4</w:t>
@@ -4255,16 +4180,16 @@
                             </w:p>
                           </w:txbxContent>
                         </wps:txbx>
-                        <wps:bodyPr wrap="square" lIns="90000" rIns="90000" tIns="45000" bIns="45000" anchor="t">
+                        <wps:bodyPr lIns="90000" rIns="90000" tIns="158400" bIns="158400" anchor="t">
                           <a:noAutofit/>
                         </wps:bodyPr>
                       </wps:wsp>
                       <wps:wsp>
-                        <wps:cNvSpPr txBox="1"/>
+                        <wps:cNvSpPr/>
                         <wps:spPr>
                           <a:xfrm>
                             <a:off x="1210320" y="762480"/>
-                            <a:ext cx="904320" cy="188640"/>
+                            <a:ext cx="903600" cy="187920"/>
                           </a:xfrm>
                           <a:prstGeom prst="rect">
                             <a:avLst/>
@@ -4274,38 +4199,39 @@
                             <a:noFill/>
                           </a:ln>
                         </wps:spPr>
+                        <wps:style>
+                          <a:lnRef idx="0"/>
+                          <a:fillRef idx="0"/>
+                          <a:effectRef idx="0"/>
+                          <a:fontRef idx="minor"/>
+                        </wps:style>
                         <wps:txbx>
                           <w:txbxContent>
                             <w:p>
                               <w:pPr>
-                                <w:overflowPunct w:val="false"/>
-                                <w:bidi w:val="0"/>
                                 <w:spacing w:before="0" w:after="0" w:lineRule="auto" w:line="240"/>
-                                <w:ind w:left="0" w:right="0" w:hanging="0"/>
                                 <w:jc w:val="left"/>
                                 <w:rPr/>
                               </w:pPr>
                               <w:r>
                                 <w:rPr>
-                                  <w:b w:val="false"/>
-                                  <w:u w:val="none"/>
+                                  <w:smallCaps w:val="false"/>
+                                  <w:caps w:val="false"/>
+                                  <w:iCs w:val="false"/>
+                                  <w:bCs w:val="false"/>
+                                  <w:szCs w:val="12"/>
+                                  <w:spacing w:val="0"/>
+                                  <w:vertAlign w:val="baseline"/>
+                                  <w:position w:val="0"/>
+                                  <w:sz w:val="12"/>
+                                  <w:i w:val="false"/>
                                   <w:dstrike w:val="false"/>
                                   <w:strike w:val="false"/>
-                                  <w:i w:val="false"/>
-                                  <w:outline w:val="false"/>
-                                  <w:shadow w:val="false"/>
-                                  <w:kern w:val="2"/>
-                                  <w:bCs w:val="false"/>
-                                  <w:iCs w:val="false"/>
-                                  <w:em w:val="none"/>
-                                  <w:emboss w:val="false"/>
-                                  <w:imprint w:val="false"/>
-                                  <w:smallCaps w:val="false"/>
-                                  <w:caps w:val="false"/>
+                                  <w:u w:val="none"/>
+                                  <w:b w:val="false"/>
                                   <w:sz w:val="12"/>
-                                  <w:szCs w:val="12"/>
-                                  <w:rFonts w:ascii="Liberation Sans" w:hAnsi="Liberation Sans" w:eastAsia="Microsoft YaHei" w:cs="Arial"/>
-                                  <w:color w:val="auto"/>
+                                  <w:rFonts w:eastAsia="Microsoft YaHei" w:cs="Arial" w:ascii="Liberation Sans" w:hAnsi="Liberation Sans"/>
+                                  <w:color w:val="00000A"/>
                                   <w:lang w:val="en-US"/>
                                 </w:rPr>
                                 <w:t>LMK10_CLK_OUT0</w:t>
@@ -4313,16 +4239,16 @@
                             </w:p>
                           </w:txbxContent>
                         </wps:txbx>
-                        <wps:bodyPr wrap="square" lIns="90000" rIns="90000" tIns="45000" bIns="45000" anchor="t">
+                        <wps:bodyPr lIns="90000" rIns="90000" tIns="158400" bIns="158400" anchor="t">
                           <a:noAutofit/>
                         </wps:bodyPr>
                       </wps:wsp>
                       <wps:wsp>
-                        <wps:cNvSpPr txBox="1"/>
+                        <wps:cNvSpPr/>
                         <wps:spPr>
                           <a:xfrm>
                             <a:off x="2797920" y="610200"/>
-                            <a:ext cx="561240" cy="189360"/>
+                            <a:ext cx="560880" cy="188640"/>
                           </a:xfrm>
                           <a:prstGeom prst="rect">
                             <a:avLst/>
@@ -4332,38 +4258,39 @@
                             <a:noFill/>
                           </a:ln>
                         </wps:spPr>
+                        <wps:style>
+                          <a:lnRef idx="0"/>
+                          <a:fillRef idx="0"/>
+                          <a:effectRef idx="0"/>
+                          <a:fontRef idx="minor"/>
+                        </wps:style>
                         <wps:txbx>
                           <w:txbxContent>
                             <w:p>
                               <w:pPr>
-                                <w:overflowPunct w:val="false"/>
-                                <w:bidi w:val="0"/>
                                 <w:spacing w:before="0" w:after="0" w:lineRule="auto" w:line="240"/>
-                                <w:ind w:left="0" w:right="0" w:hanging="0"/>
                                 <w:jc w:val="left"/>
                                 <w:rPr/>
                               </w:pPr>
                               <w:r>
                                 <w:rPr>
-                                  <w:b w:val="false"/>
-                                  <w:u w:val="none"/>
+                                  <w:smallCaps w:val="false"/>
+                                  <w:caps w:val="false"/>
+                                  <w:iCs w:val="false"/>
+                                  <w:bCs w:val="false"/>
+                                  <w:szCs w:val="12"/>
+                                  <w:spacing w:val="0"/>
+                                  <w:vertAlign w:val="baseline"/>
+                                  <w:position w:val="0"/>
+                                  <w:sz w:val="12"/>
+                                  <w:i w:val="false"/>
                                   <w:dstrike w:val="false"/>
                                   <w:strike w:val="false"/>
-                                  <w:i w:val="false"/>
-                                  <w:outline w:val="false"/>
-                                  <w:shadow w:val="false"/>
-                                  <w:kern w:val="2"/>
-                                  <w:bCs w:val="false"/>
-                                  <w:iCs w:val="false"/>
-                                  <w:em w:val="none"/>
-                                  <w:emboss w:val="false"/>
-                                  <w:imprint w:val="false"/>
-                                  <w:smallCaps w:val="false"/>
-                                  <w:caps w:val="false"/>
+                                  <w:u w:val="none"/>
+                                  <w:b w:val="false"/>
                                   <w:sz w:val="12"/>
-                                  <w:szCs w:val="12"/>
-                                  <w:rFonts w:ascii="Liberation Sans" w:hAnsi="Liberation Sans" w:eastAsia="Microsoft YaHei" w:cs="Arial"/>
-                                  <w:color w:val="auto"/>
+                                  <w:rFonts w:eastAsia="Microsoft YaHei" w:cs="Arial" w:ascii="Liberation Sans" w:hAnsi="Liberation Sans"/>
+                                  <w:color w:val="00000A"/>
                                   <w:lang w:val="en-US"/>
                                 </w:rPr>
                                 <w:t>vctcxo_clk</w:t>
@@ -4371,16 +4298,16 @@
                             </w:p>
                           </w:txbxContent>
                         </wps:txbx>
-                        <wps:bodyPr wrap="square" lIns="90000" rIns="90000" tIns="45000" bIns="45000" anchor="t">
+                        <wps:bodyPr lIns="90000" rIns="90000" tIns="158400" bIns="158400" anchor="t">
                           <a:noAutofit/>
                         </wps:bodyPr>
                       </wps:wsp>
                       <wps:wsp>
-                        <wps:cNvSpPr txBox="1"/>
+                        <wps:cNvSpPr/>
                         <wps:spPr>
                           <a:xfrm>
                             <a:off x="1210320" y="1071720"/>
-                            <a:ext cx="774000" cy="188640"/>
+                            <a:ext cx="773280" cy="187920"/>
                           </a:xfrm>
                           <a:prstGeom prst="rect">
                             <a:avLst/>
@@ -4390,38 +4317,39 @@
                             <a:noFill/>
                           </a:ln>
                         </wps:spPr>
+                        <wps:style>
+                          <a:lnRef idx="0"/>
+                          <a:fillRef idx="0"/>
+                          <a:effectRef idx="0"/>
+                          <a:fontRef idx="minor"/>
+                        </wps:style>
                         <wps:txbx>
                           <w:txbxContent>
                             <w:p>
                               <w:pPr>
-                                <w:overflowPunct w:val="false"/>
-                                <w:bidi w:val="0"/>
                                 <w:spacing w:before="0" w:after="0" w:lineRule="auto" w:line="240"/>
-                                <w:ind w:left="0" w:right="0" w:hanging="0"/>
                                 <w:jc w:val="left"/>
                                 <w:rPr/>
                               </w:pPr>
                               <w:r>
                                 <w:rPr>
-                                  <w:b w:val="false"/>
-                                  <w:u w:val="none"/>
+                                  <w:smallCaps w:val="false"/>
+                                  <w:caps w:val="false"/>
+                                  <w:iCs w:val="false"/>
+                                  <w:bCs w:val="false"/>
+                                  <w:szCs w:val="12"/>
+                                  <w:spacing w:val="0"/>
+                                  <w:vertAlign w:val="baseline"/>
+                                  <w:position w:val="0"/>
+                                  <w:sz w:val="12"/>
+                                  <w:i w:val="false"/>
                                   <w:dstrike w:val="false"/>
                                   <w:strike w:val="false"/>
-                                  <w:i w:val="false"/>
-                                  <w:outline w:val="false"/>
-                                  <w:shadow w:val="false"/>
-                                  <w:kern w:val="2"/>
-                                  <w:bCs w:val="false"/>
-                                  <w:iCs w:val="false"/>
-                                  <w:em w:val="none"/>
-                                  <w:emboss w:val="false"/>
-                                  <w:imprint w:val="false"/>
-                                  <w:smallCaps w:val="false"/>
-                                  <w:caps w:val="false"/>
+                                  <w:u w:val="none"/>
+                                  <w:b w:val="false"/>
                                   <w:sz w:val="12"/>
-                                  <w:szCs w:val="12"/>
-                                  <w:rFonts w:ascii="Liberation Sans" w:hAnsi="Liberation Sans" w:eastAsia="Microsoft YaHei" w:cs="Arial"/>
-                                  <w:color w:val="auto"/>
+                                  <w:rFonts w:eastAsia="Microsoft YaHei" w:cs="Arial" w:ascii="Liberation Sans" w:hAnsi="Liberation Sans"/>
+                                  <w:color w:val="00000A"/>
                                   <w:lang w:val="en-US"/>
                                 </w:rPr>
                                 <w:t>GNSS_TPULSE</w:t>
@@ -4429,16 +4357,16 @@
                             </w:p>
                           </w:txbxContent>
                         </wps:txbx>
-                        <wps:bodyPr wrap="square" lIns="90000" rIns="90000" tIns="45000" bIns="45000" anchor="t">
+                        <wps:bodyPr lIns="90000" rIns="90000" tIns="158400" bIns="158400" anchor="t">
                           <a:noAutofit/>
                         </wps:bodyPr>
                       </wps:wsp>
                       <wps:wsp>
-                        <wps:cNvSpPr txBox="1"/>
+                        <wps:cNvSpPr/>
                         <wps:spPr>
                           <a:xfrm>
                             <a:off x="1210320" y="1224360"/>
-                            <a:ext cx="805680" cy="188640"/>
+                            <a:ext cx="805320" cy="187920"/>
                           </a:xfrm>
                           <a:prstGeom prst="rect">
                             <a:avLst/>
@@ -4448,38 +4376,39 @@
                             <a:noFill/>
                           </a:ln>
                         </wps:spPr>
+                        <wps:style>
+                          <a:lnRef idx="0"/>
+                          <a:fillRef idx="0"/>
+                          <a:effectRef idx="0"/>
+                          <a:fontRef idx="minor"/>
+                        </wps:style>
                         <wps:txbx>
                           <w:txbxContent>
                             <w:p>
                               <w:pPr>
-                                <w:overflowPunct w:val="false"/>
-                                <w:bidi w:val="0"/>
                                 <w:spacing w:before="0" w:after="0" w:lineRule="auto" w:line="240"/>
-                                <w:ind w:left="0" w:right="0" w:hanging="0"/>
                                 <w:jc w:val="left"/>
                                 <w:rPr/>
                               </w:pPr>
                               <w:r>
                                 <w:rPr>
-                                  <w:b w:val="false"/>
-                                  <w:u w:val="none"/>
+                                  <w:smallCaps w:val="false"/>
+                                  <w:caps w:val="false"/>
+                                  <w:iCs w:val="false"/>
+                                  <w:bCs w:val="false"/>
+                                  <w:szCs w:val="12"/>
+                                  <w:spacing w:val="0"/>
+                                  <w:vertAlign w:val="baseline"/>
+                                  <w:position w:val="0"/>
+                                  <w:sz w:val="12"/>
+                                  <w:i w:val="false"/>
                                   <w:dstrike w:val="false"/>
                                   <w:strike w:val="false"/>
-                                  <w:i w:val="false"/>
-                                  <w:outline w:val="false"/>
-                                  <w:shadow w:val="false"/>
-                                  <w:kern w:val="2"/>
-                                  <w:bCs w:val="false"/>
-                                  <w:iCs w:val="false"/>
-                                  <w:em w:val="none"/>
-                                  <w:emboss w:val="false"/>
-                                  <w:imprint w:val="false"/>
-                                  <w:smallCaps w:val="false"/>
-                                  <w:caps w:val="false"/>
+                                  <w:u w:val="none"/>
+                                  <w:b w:val="false"/>
                                   <w:sz w:val="12"/>
-                                  <w:szCs w:val="12"/>
-                                  <w:rFonts w:ascii="Liberation Sans" w:hAnsi="Liberation Sans" w:eastAsia="Microsoft YaHei" w:cs="Arial"/>
-                                  <w:color w:val="auto"/>
+                                  <w:rFonts w:eastAsia="Microsoft YaHei" w:cs="Arial" w:ascii="Liberation Sans" w:hAnsi="Liberation Sans"/>
+                                  <w:color w:val="00000A"/>
                                   <w:lang w:val="en-US"/>
                                 </w:rPr>
                                 <w:t>RPI_SYNC_OUT</w:t>
@@ -4487,16 +4416,16 @@
                             </w:p>
                           </w:txbxContent>
                         </wps:txbx>
-                        <wps:bodyPr wrap="square" lIns="90000" rIns="90000" tIns="45000" bIns="45000" anchor="t">
+                        <wps:bodyPr lIns="90000" rIns="90000" tIns="158400" bIns="158400" anchor="t">
                           <a:noAutofit/>
                         </wps:bodyPr>
                       </wps:wsp>
                       <wps:wsp>
-                        <wps:cNvSpPr txBox="1"/>
+                        <wps:cNvSpPr/>
                         <wps:spPr>
                           <a:xfrm>
                             <a:off x="1210320" y="1377360"/>
-                            <a:ext cx="716760" cy="188640"/>
+                            <a:ext cx="716400" cy="187920"/>
                           </a:xfrm>
                           <a:prstGeom prst="rect">
                             <a:avLst/>
@@ -4506,38 +4435,39 @@
                             <a:noFill/>
                           </a:ln>
                         </wps:spPr>
+                        <wps:style>
+                          <a:lnRef idx="0"/>
+                          <a:fillRef idx="0"/>
+                          <a:effectRef idx="0"/>
+                          <a:fontRef idx="minor"/>
+                        </wps:style>
                         <wps:txbx>
                           <w:txbxContent>
                             <w:p>
                               <w:pPr>
-                                <w:overflowPunct w:val="false"/>
-                                <w:bidi w:val="0"/>
                                 <w:spacing w:before="0" w:after="0" w:lineRule="auto" w:line="240"/>
-                                <w:ind w:left="0" w:right="0" w:hanging="0"/>
                                 <w:jc w:val="left"/>
                                 <w:rPr/>
                               </w:pPr>
                               <w:r>
                                 <w:rPr>
-                                  <w:b w:val="false"/>
-                                  <w:u w:val="none"/>
+                                  <w:smallCaps w:val="false"/>
+                                  <w:caps w:val="false"/>
+                                  <w:iCs w:val="false"/>
+                                  <w:bCs w:val="false"/>
+                                  <w:szCs w:val="12"/>
+                                  <w:spacing w:val="0"/>
+                                  <w:vertAlign w:val="baseline"/>
+                                  <w:position w:val="0"/>
+                                  <w:sz w:val="12"/>
+                                  <w:i w:val="false"/>
                                   <w:dstrike w:val="false"/>
                                   <w:strike w:val="false"/>
-                                  <w:i w:val="false"/>
-                                  <w:outline w:val="false"/>
-                                  <w:shadow w:val="false"/>
-                                  <w:kern w:val="2"/>
-                                  <w:bCs w:val="false"/>
-                                  <w:iCs w:val="false"/>
-                                  <w:em w:val="none"/>
-                                  <w:emboss w:val="false"/>
-                                  <w:imprint w:val="false"/>
-                                  <w:smallCaps w:val="false"/>
-                                  <w:caps w:val="false"/>
+                                  <w:u w:val="none"/>
+                                  <w:b w:val="false"/>
                                   <w:sz w:val="12"/>
-                                  <w:szCs w:val="12"/>
-                                  <w:rFonts w:ascii="Liberation Sans" w:hAnsi="Liberation Sans" w:eastAsia="Microsoft YaHei" w:cs="Arial"/>
-                                  <w:color w:val="auto"/>
+                                  <w:rFonts w:eastAsia="Microsoft YaHei" w:cs="Arial" w:ascii="Liberation Sans" w:hAnsi="Liberation Sans"/>
+                                  <w:color w:val="00000A"/>
                                   <w:lang w:val="en-US"/>
                                 </w:rPr>
                                 <w:t>RPI_SYNC_IN</w:t>
@@ -4545,16 +4475,16 @@
                             </w:p>
                           </w:txbxContent>
                         </wps:txbx>
-                        <wps:bodyPr wrap="square" lIns="90000" rIns="90000" tIns="45000" bIns="45000" anchor="t">
+                        <wps:bodyPr lIns="90000" rIns="90000" tIns="158400" bIns="158400" anchor="t">
                           <a:noAutofit/>
                         </wps:bodyPr>
                       </wps:wsp>
                       <wps:wsp>
-                        <wps:cNvSpPr txBox="1"/>
+                        <wps:cNvSpPr/>
                         <wps:spPr>
                           <a:xfrm>
                             <a:off x="605160" y="1984320"/>
-                            <a:ext cx="520560" cy="187200"/>
+                            <a:ext cx="520200" cy="186840"/>
                           </a:xfrm>
                           <a:prstGeom prst="rect">
                             <a:avLst/>
@@ -4564,38 +4494,39 @@
                             <a:noFill/>
                           </a:ln>
                         </wps:spPr>
+                        <wps:style>
+                          <a:lnRef idx="0"/>
+                          <a:fillRef idx="0"/>
+                          <a:effectRef idx="0"/>
+                          <a:fontRef idx="minor"/>
+                        </wps:style>
                         <wps:txbx>
                           <w:txbxContent>
                             <w:p>
                               <w:pPr>
-                                <w:overflowPunct w:val="false"/>
-                                <w:bidi w:val="0"/>
                                 <w:spacing w:before="0" w:after="0" w:lineRule="auto" w:line="240"/>
-                                <w:ind w:left="0" w:right="0" w:hanging="0"/>
                                 <w:jc w:val="left"/>
                                 <w:rPr/>
                               </w:pPr>
                               <w:r>
                                 <w:rPr>
-                                  <w:b w:val="false"/>
-                                  <w:u w:val="none"/>
+                                  <w:smallCaps w:val="false"/>
+                                  <w:caps w:val="false"/>
+                                  <w:iCs w:val="false"/>
+                                  <w:bCs w:val="false"/>
+                                  <w:szCs w:val="12"/>
+                                  <w:spacing w:val="0"/>
+                                  <w:vertAlign w:val="baseline"/>
+                                  <w:position w:val="0"/>
+                                  <w:sz w:val="12"/>
+                                  <w:i w:val="false"/>
                                   <w:dstrike w:val="false"/>
                                   <w:strike w:val="false"/>
-                                  <w:i w:val="false"/>
-                                  <w:outline w:val="false"/>
-                                  <w:shadow w:val="false"/>
-                                  <w:kern w:val="2"/>
-                                  <w:bCs w:val="false"/>
-                                  <w:iCs w:val="false"/>
-                                  <w:em w:val="none"/>
-                                  <w:emboss w:val="false"/>
-                                  <w:imprint w:val="false"/>
-                                  <w:smallCaps w:val="false"/>
-                                  <w:caps w:val="false"/>
+                                  <w:u w:val="none"/>
+                                  <w:b w:val="false"/>
                                   <w:sz w:val="12"/>
-                                  <w:szCs w:val="12"/>
-                                  <w:rFonts w:ascii="Liberation Sans" w:hAnsi="Liberation Sans" w:eastAsia="Microsoft YaHei" w:cs="Arial"/>
-                                  <w:color w:val="auto"/>
+                                  <w:rFonts w:eastAsia="Microsoft YaHei" w:cs="Arial" w:ascii="Liberation Sans" w:hAnsi="Liberation Sans"/>
+                                  <w:color w:val="00000A"/>
                                   <w:lang w:val="en-US"/>
                                 </w:rPr>
                                 <w:t>RPI_SP1</w:t>
@@ -4603,16 +4534,16 @@
                             </w:p>
                           </w:txbxContent>
                         </wps:txbx>
-                        <wps:bodyPr wrap="square" lIns="90000" rIns="90000" tIns="45000" bIns="45000" anchor="t">
+                        <wps:bodyPr lIns="90000" rIns="90000" tIns="158400" bIns="158400" anchor="t">
                           <a:noAutofit/>
                         </wps:bodyPr>
                       </wps:wsp>
                       <wps:wsp>
-                        <wps:cNvSpPr txBox="1"/>
+                        <wps:cNvSpPr/>
                         <wps:spPr>
                           <a:xfrm>
                             <a:off x="3025800" y="1830600"/>
-                            <a:ext cx="810720" cy="188640"/>
+                            <a:ext cx="810360" cy="187920"/>
                           </a:xfrm>
                           <a:prstGeom prst="rect">
                             <a:avLst/>
@@ -4622,38 +4553,39 @@
                             <a:noFill/>
                           </a:ln>
                         </wps:spPr>
+                        <wps:style>
+                          <a:lnRef idx="0"/>
+                          <a:fillRef idx="0"/>
+                          <a:effectRef idx="0"/>
+                          <a:fontRef idx="minor"/>
+                        </wps:style>
                         <wps:txbx>
                           <w:txbxContent>
                             <w:p>
                               <w:pPr>
-                                <w:overflowPunct w:val="false"/>
-                                <w:bidi w:val="0"/>
                                 <w:spacing w:before="0" w:after="0" w:lineRule="auto" w:line="240"/>
-                                <w:ind w:left="0" w:right="0" w:hanging="0"/>
                                 <w:jc w:val="left"/>
                                 <w:rPr/>
                               </w:pPr>
                               <w:r>
                                 <w:rPr>
-                                  <w:b w:val="false"/>
-                                  <w:u w:val="none"/>
+                                  <w:smallCaps w:val="false"/>
+                                  <w:caps w:val="false"/>
+                                  <w:iCs w:val="false"/>
+                                  <w:bCs w:val="false"/>
+                                  <w:szCs w:val="12"/>
+                                  <w:spacing w:val="0"/>
+                                  <w:vertAlign w:val="baseline"/>
+                                  <w:position w:val="0"/>
+                                  <w:sz w:val="12"/>
+                                  <w:i w:val="false"/>
                                   <w:dstrike w:val="false"/>
                                   <w:strike w:val="false"/>
-                                  <w:i w:val="false"/>
-                                  <w:outline w:val="false"/>
-                                  <w:shadow w:val="false"/>
-                                  <w:kern w:val="2"/>
-                                  <w:bCs w:val="false"/>
-                                  <w:iCs w:val="false"/>
-                                  <w:em w:val="none"/>
-                                  <w:emboss w:val="false"/>
-                                  <w:imprint w:val="false"/>
-                                  <w:smallCaps w:val="false"/>
-                                  <w:caps w:val="false"/>
+                                  <w:u w:val="none"/>
+                                  <w:b w:val="false"/>
                                   <w:sz w:val="12"/>
-                                  <w:szCs w:val="12"/>
-                                  <w:rFonts w:ascii="Liberation Sans" w:hAnsi="Liberation Sans" w:eastAsia="Microsoft YaHei" w:cs="Arial"/>
-                                  <w:color w:val="auto"/>
+                                  <w:rFonts w:eastAsia="Microsoft YaHei" w:cs="Arial" w:ascii="Liberation Sans" w:hAnsi="Liberation Sans"/>
+                                  <w:color w:val="00000A"/>
                                   <w:lang w:val="en-US"/>
                                 </w:rPr>
                                 <w:t>to/from_gpsdocfg</w:t>
@@ -4661,7 +4593,7 @@
                             </w:p>
                           </w:txbxContent>
                         </wps:txbx>
-                        <wps:bodyPr wrap="square" lIns="90000" rIns="90000" tIns="45000" bIns="45000" anchor="t">
+                        <wps:bodyPr lIns="90000" rIns="90000" tIns="158400" bIns="158400" anchor="t">
                           <a:noAutofit/>
                         </wps:bodyPr>
                       </wps:wsp>
@@ -4670,7 +4602,7 @@
                         <wps:spPr>
                           <a:xfrm>
                             <a:off x="4840560" y="2900160"/>
-                            <a:ext cx="1059120" cy="0"/>
+                            <a:ext cx="1059120" cy="720"/>
                           </a:xfrm>
                           <a:prstGeom prst="line">
                             <a:avLst/>
@@ -4694,7 +4626,7 @@
                         <wps:spPr>
                           <a:xfrm>
                             <a:off x="5445720" y="3205440"/>
-                            <a:ext cx="453960" cy="0"/>
+                            <a:ext cx="453960" cy="720"/>
                           </a:xfrm>
                           <a:prstGeom prst="line">
                             <a:avLst/>
@@ -4742,7 +4674,7 @@
                         <wps:spPr>
                           <a:xfrm>
                             <a:off x="6050880" y="2900160"/>
-                            <a:ext cx="0" cy="305280"/>
+                            <a:ext cx="720" cy="305280"/>
                           </a:xfrm>
                           <a:prstGeom prst="line">
                             <a:avLst/>
@@ -4814,7 +4746,7 @@
                         <wps:spPr>
                           <a:xfrm>
                             <a:off x="1512720" y="3663360"/>
-                            <a:ext cx="3933360" cy="0"/>
+                            <a:ext cx="3933720" cy="720"/>
                           </a:xfrm>
                           <a:prstGeom prst="line">
                             <a:avLst/>
@@ -4838,7 +4770,7 @@
                         <wps:spPr>
                           <a:xfrm flipV="1">
                             <a:off x="5445720" y="3205440"/>
-                            <a:ext cx="0" cy="457920"/>
+                            <a:ext cx="720" cy="457920"/>
                           </a:xfrm>
                           <a:prstGeom prst="line">
                             <a:avLst/>
@@ -4862,7 +4794,7 @@
                         <wps:spPr>
                           <a:xfrm flipV="1">
                             <a:off x="1512720" y="2136600"/>
-                            <a:ext cx="0" cy="1526400"/>
+                            <a:ext cx="720" cy="1526400"/>
                           </a:xfrm>
                           <a:prstGeom prst="line">
                             <a:avLst/>
@@ -4886,7 +4818,7 @@
                         <wps:spPr>
                           <a:xfrm>
                             <a:off x="1501200" y="2127240"/>
-                            <a:ext cx="24120" cy="23400"/>
+                            <a:ext cx="23400" cy="23040"/>
                           </a:xfrm>
                           <a:prstGeom prst="ellipse">
                             <a:avLst/>
@@ -4909,11 +4841,11 @@
                         <wps:bodyPr/>
                       </wps:wsp>
                       <wps:wsp>
-                        <wps:cNvSpPr txBox="1"/>
+                        <wps:cNvSpPr/>
                         <wps:spPr>
                           <a:xfrm>
                             <a:off x="1512720" y="1984320"/>
-                            <a:ext cx="415440" cy="187200"/>
+                            <a:ext cx="414720" cy="186840"/>
                           </a:xfrm>
                           <a:prstGeom prst="rect">
                             <a:avLst/>
@@ -4923,38 +4855,39 @@
                             <a:noFill/>
                           </a:ln>
                         </wps:spPr>
+                        <wps:style>
+                          <a:lnRef idx="0"/>
+                          <a:fillRef idx="0"/>
+                          <a:effectRef idx="0"/>
+                          <a:fontRef idx="minor"/>
+                        </wps:style>
                         <wps:txbx>
                           <w:txbxContent>
                             <w:p>
                               <w:pPr>
-                                <w:overflowPunct w:val="false"/>
-                                <w:bidi w:val="0"/>
                                 <w:spacing w:before="0" w:after="0" w:lineRule="auto" w:line="240"/>
-                                <w:ind w:left="0" w:right="0" w:hanging="0"/>
                                 <w:jc w:val="left"/>
                                 <w:rPr/>
                               </w:pPr>
                               <w:r>
                                 <w:rPr>
-                                  <w:b w:val="false"/>
-                                  <w:u w:val="none"/>
+                                  <w:smallCaps w:val="false"/>
+                                  <w:caps w:val="false"/>
+                                  <w:iCs w:val="false"/>
+                                  <w:bCs w:val="false"/>
+                                  <w:szCs w:val="12"/>
+                                  <w:spacing w:val="0"/>
+                                  <w:vertAlign w:val="baseline"/>
+                                  <w:position w:val="0"/>
+                                  <w:sz w:val="12"/>
+                                  <w:i w:val="false"/>
                                   <w:dstrike w:val="false"/>
                                   <w:strike w:val="false"/>
-                                  <w:i w:val="false"/>
-                                  <w:outline w:val="false"/>
-                                  <w:shadow w:val="false"/>
-                                  <w:kern w:val="2"/>
-                                  <w:bCs w:val="false"/>
-                                  <w:iCs w:val="false"/>
-                                  <w:em w:val="none"/>
-                                  <w:emboss w:val="false"/>
-                                  <w:imprint w:val="false"/>
-                                  <w:smallCaps w:val="false"/>
-                                  <w:caps w:val="false"/>
+                                  <w:u w:val="none"/>
+                                  <w:b w:val="false"/>
                                   <w:sz w:val="12"/>
-                                  <w:szCs w:val="12"/>
-                                  <w:rFonts w:ascii="Liberation Sans" w:hAnsi="Liberation Sans" w:eastAsia="Microsoft YaHei" w:cs="Arial"/>
-                                  <w:color w:val="auto"/>
+                                  <w:rFonts w:eastAsia="Microsoft YaHei" w:cs="Arial" w:ascii="Liberation Sans" w:hAnsi="Liberation Sans"/>
+                                  <w:color w:val="00000A"/>
                                   <w:lang w:val="en-US"/>
                                 </w:rPr>
                                 <w:t>(SS1)</w:t>
@@ -4962,16 +4895,16 @@
                             </w:p>
                           </w:txbxContent>
                         </wps:txbx>
-                        <wps:bodyPr wrap="square" lIns="90000" rIns="90000" tIns="45000" bIns="45000" anchor="t">
+                        <wps:bodyPr lIns="90000" rIns="90000" tIns="158400" bIns="158400" anchor="t">
                           <a:noAutofit/>
                         </wps:bodyPr>
                       </wps:wsp>
                       <wps:wsp>
-                        <wps:cNvSpPr txBox="1"/>
+                        <wps:cNvSpPr/>
                         <wps:spPr>
                           <a:xfrm>
                             <a:off x="5445720" y="3056400"/>
-                            <a:ext cx="414720" cy="188640"/>
+                            <a:ext cx="414000" cy="187920"/>
                           </a:xfrm>
                           <a:prstGeom prst="rect">
                             <a:avLst/>
@@ -4981,38 +4914,39 @@
                             <a:noFill/>
                           </a:ln>
                         </wps:spPr>
+                        <wps:style>
+                          <a:lnRef idx="0"/>
+                          <a:fillRef idx="0"/>
+                          <a:effectRef idx="0"/>
+                          <a:fontRef idx="minor"/>
+                        </wps:style>
                         <wps:txbx>
                           <w:txbxContent>
                             <w:p>
                               <w:pPr>
-                                <w:overflowPunct w:val="false"/>
-                                <w:bidi w:val="0"/>
                                 <w:spacing w:before="0" w:after="0" w:lineRule="auto" w:line="240"/>
-                                <w:ind w:left="0" w:right="0" w:hanging="0"/>
                                 <w:jc w:val="left"/>
                                 <w:rPr/>
                               </w:pPr>
                               <w:r>
                                 <w:rPr>
-                                  <w:b w:val="false"/>
-                                  <w:u w:val="none"/>
+                                  <w:smallCaps w:val="false"/>
+                                  <w:caps w:val="false"/>
+                                  <w:iCs w:val="false"/>
+                                  <w:bCs w:val="false"/>
+                                  <w:szCs w:val="12"/>
+                                  <w:spacing w:val="0"/>
+                                  <w:vertAlign w:val="baseline"/>
+                                  <w:position w:val="0"/>
+                                  <w:sz w:val="12"/>
+                                  <w:i w:val="false"/>
                                   <w:dstrike w:val="false"/>
                                   <w:strike w:val="false"/>
-                                  <w:i w:val="false"/>
-                                  <w:outline w:val="false"/>
-                                  <w:shadow w:val="false"/>
-                                  <w:kern w:val="2"/>
-                                  <w:bCs w:val="false"/>
-                                  <w:iCs w:val="false"/>
-                                  <w:em w:val="none"/>
-                                  <w:emboss w:val="false"/>
-                                  <w:imprint w:val="false"/>
-                                  <w:smallCaps w:val="false"/>
-                                  <w:caps w:val="false"/>
+                                  <w:u w:val="none"/>
+                                  <w:b w:val="false"/>
                                   <w:sz w:val="12"/>
-                                  <w:szCs w:val="12"/>
-                                  <w:rFonts w:ascii="Liberation Sans" w:hAnsi="Liberation Sans" w:eastAsia="Microsoft YaHei" w:cs="Arial"/>
-                                  <w:color w:val="auto"/>
+                                  <w:rFonts w:eastAsia="Microsoft YaHei" w:cs="Arial" w:ascii="Liberation Sans" w:hAnsi="Liberation Sans"/>
+                                  <w:color w:val="00000A"/>
                                   <w:lang w:val="en-US"/>
                                 </w:rPr>
                                 <w:t>(SS2)</w:t>
@@ -5020,7 +4954,7 @@
                             </w:p>
                           </w:txbxContent>
                         </wps:txbx>
-                        <wps:bodyPr wrap="square" lIns="90000" rIns="90000" tIns="45000" bIns="45000" anchor="t">
+                        <wps:bodyPr lIns="90000" rIns="90000" tIns="158400" bIns="158400" anchor="t">
                           <a:noAutofit/>
                         </wps:bodyPr>
                       </wps:wsp>
@@ -5032,40 +4966,35 @@
           </mc:Choice>
           <mc:Fallback>
             <w:pict>
-              <v:group id="shape_0" alt="Group object 1" style="position:absolute;margin-left:-61.4pt;margin-top:11.5pt;width:595.55pt;height:312.5pt" coordorigin="-1228,230" coordsize="11911,6250">
-                <v:rect id="shape_0" fillcolor="#729fcf" stroked="t" o:allowincell="f" style="position:absolute;left:4489;top:1191;width:1905;height:3821;mso-wrap-style:square;v-text-anchor:middle">
+              <v:group id="shape_0" alt="Group object 1" style="position:absolute;margin-left:-61.4pt;margin-top:11.5pt;width:595.5pt;height:312.45pt" coordorigin="-1228,230" coordsize="11910,6249">
+                <v:rect id="shape_0" path="m0,0l-2147483645,0l-2147483645,-2147483646l0,-2147483646xe" fillcolor="#729fcf" stroked="t" o:allowincell="f" style="position:absolute;left:4489;top:1191;width:1904;height:3820;mso-wrap-style:square;v-text-anchor:middle">
                   <v:textbox>
                     <w:txbxContent>
                       <w:p>
                         <w:pPr>
-                          <w:overflowPunct w:val="false"/>
-                          <w:bidi w:val="0"/>
                           <w:spacing w:before="0" w:after="0" w:lineRule="auto" w:line="240"/>
-                          <w:ind w:left="0" w:right="0" w:hanging="0"/>
                           <w:jc w:val="center"/>
                           <w:rPr/>
                         </w:pPr>
                         <w:r>
                           <w:rPr>
-                            <w:b w:val="false"/>
-                            <w:u w:val="none"/>
+                            <w:smallCaps w:val="false"/>
+                            <w:caps w:val="false"/>
+                            <w:iCs w:val="false"/>
+                            <w:bCs w:val="false"/>
+                            <w:szCs w:val="24"/>
+                            <w:spacing w:val="0"/>
+                            <w:vertAlign w:val="baseline"/>
+                            <w:position w:val="0"/>
+                            <w:sz w:val="24"/>
+                            <w:i w:val="false"/>
                             <w:dstrike w:val="false"/>
                             <w:strike w:val="false"/>
-                            <w:i w:val="false"/>
-                            <w:outline w:val="false"/>
-                            <w:shadow w:val="false"/>
-                            <w:kern w:val="2"/>
-                            <w:bCs w:val="false"/>
-                            <w:iCs w:val="false"/>
-                            <w:em w:val="none"/>
-                            <w:emboss w:val="false"/>
-                            <w:imprint w:val="false"/>
-                            <w:smallCaps w:val="false"/>
-                            <w:caps w:val="false"/>
+                            <w:u w:val="none"/>
+                            <w:b w:val="false"/>
                             <w:sz w:val="24"/>
-                            <w:szCs w:val="24"/>
-                            <w:rFonts w:ascii="Liberation Sans" w:hAnsi="Liberation Sans" w:eastAsia="Microsoft YaHei" w:cs="Arial"/>
-                            <w:color w:val="auto"/>
+                            <w:rFonts w:eastAsia="Microsoft YaHei" w:cs="Arial" w:ascii="Liberation Sans" w:hAnsi="Liberation Sans"/>
+                            <w:color w:val="00000A"/>
                             <w:lang w:val="en-US"/>
                           </w:rPr>
                           <w:t>Lime PPSDO</w:t>
@@ -5073,34 +5002,29 @@
                       </w:p>
                       <w:p>
                         <w:pPr>
-                          <w:overflowPunct w:val="false"/>
-                          <w:bidi w:val="0"/>
                           <w:spacing w:before="0" w:after="0" w:lineRule="auto" w:line="240"/>
-                          <w:ind w:left="0" w:right="0" w:hanging="0"/>
                           <w:jc w:val="center"/>
                           <w:rPr/>
                         </w:pPr>
                         <w:r>
                           <w:rPr>
-                            <w:b w:val="false"/>
-                            <w:u w:val="none"/>
+                            <w:smallCaps w:val="false"/>
+                            <w:caps w:val="false"/>
+                            <w:iCs w:val="false"/>
+                            <w:bCs w:val="false"/>
+                            <w:szCs w:val="24"/>
+                            <w:spacing w:val="0"/>
+                            <w:vertAlign w:val="baseline"/>
+                            <w:position w:val="0"/>
+                            <w:sz w:val="24"/>
+                            <w:i w:val="false"/>
                             <w:dstrike w:val="false"/>
                             <w:strike w:val="false"/>
-                            <w:i w:val="false"/>
-                            <w:outline w:val="false"/>
-                            <w:shadow w:val="false"/>
-                            <w:kern w:val="2"/>
-                            <w:bCs w:val="false"/>
-                            <w:iCs w:val="false"/>
-                            <w:em w:val="none"/>
-                            <w:emboss w:val="false"/>
-                            <w:imprint w:val="false"/>
-                            <w:smallCaps w:val="false"/>
-                            <w:caps w:val="false"/>
+                            <w:u w:val="none"/>
+                            <w:b w:val="false"/>
                             <w:sz w:val="24"/>
-                            <w:szCs w:val="24"/>
-                            <w:rFonts w:ascii="Liberation Sans" w:hAnsi="Liberation Sans" w:eastAsia="Microsoft YaHei" w:cs="Arial"/>
-                            <w:color w:val="auto"/>
+                            <w:rFonts w:eastAsia="Microsoft YaHei" w:cs="Arial" w:ascii="Liberation Sans" w:hAnsi="Liberation Sans"/>
+                            <w:color w:val="00000A"/>
                             <w:lang w:val="en-US"/>
                           </w:rPr>
                           <w:t>Core</w:t>
@@ -5112,39 +5036,34 @@
                   <v:stroke color="#3465a4" joinstyle="round" endcap="flat"/>
                   <w10:wrap type="none"/>
                 </v:rect>
-                <v:rect id="shape_0" fillcolor="#729fcf" stroked="t" o:allowincell="f" style="position:absolute;left:1630;top:3113;width:1430;height:963;mso-wrap-style:square;v-text-anchor:middle">
+                <v:rect id="shape_0" path="m0,0l-2147483645,0l-2147483645,-2147483646l0,-2147483646xe" fillcolor="#729fcf" stroked="t" o:allowincell="f" style="position:absolute;left:1630;top:3113;width:1429;height:962;mso-wrap-style:square;v-text-anchor:middle">
                   <v:textbox>
                     <w:txbxContent>
                       <w:p>
                         <w:pPr>
-                          <w:overflowPunct w:val="false"/>
-                          <w:bidi w:val="0"/>
                           <w:spacing w:before="0" w:after="0" w:lineRule="auto" w:line="240"/>
-                          <w:ind w:left="0" w:right="0" w:hanging="0"/>
                           <w:jc w:val="center"/>
                           <w:rPr/>
                         </w:pPr>
                         <w:r>
                           <w:rPr>
-                            <w:b w:val="false"/>
-                            <w:u w:val="none"/>
+                            <w:smallCaps w:val="false"/>
+                            <w:caps w:val="false"/>
+                            <w:iCs w:val="false"/>
+                            <w:bCs w:val="false"/>
+                            <w:szCs w:val="24"/>
+                            <w:spacing w:val="0"/>
+                            <w:vertAlign w:val="baseline"/>
+                            <w:position w:val="0"/>
+                            <w:sz w:val="24"/>
+                            <w:i w:val="false"/>
                             <w:dstrike w:val="false"/>
                             <w:strike w:val="false"/>
-                            <w:i w:val="false"/>
-                            <w:outline w:val="false"/>
-                            <w:shadow w:val="false"/>
-                            <w:kern w:val="2"/>
-                            <w:bCs w:val="false"/>
-                            <w:iCs w:val="false"/>
-                            <w:em w:val="none"/>
-                            <w:emboss w:val="false"/>
-                            <w:imprint w:val="false"/>
-                            <w:smallCaps w:val="false"/>
-                            <w:caps w:val="false"/>
+                            <w:u w:val="none"/>
+                            <w:b w:val="false"/>
                             <w:sz w:val="24"/>
-                            <w:szCs w:val="24"/>
-                            <w:rFonts w:ascii="Liberation Sans" w:hAnsi="Liberation Sans" w:eastAsia="Microsoft YaHei" w:cs="Arial"/>
-                            <w:color w:val="auto"/>
+                            <w:rFonts w:eastAsia="Microsoft YaHei" w:cs="Arial" w:ascii="Liberation Sans" w:hAnsi="Liberation Sans"/>
+                            <w:color w:val="00000A"/>
                             <w:lang w:val="en-US"/>
                           </w:rPr>
                           <w:t>gpsdocfg</w:t>
@@ -5176,39 +5095,34 @@
                   <v:fill o:detectmouseclick="t" on="false"/>
                   <w10:wrap type="none"/>
                 </v:line>
-                <v:rect id="shape_0" stroked="t" o:allowincell="f" style="position:absolute;left:9730;top:4557;width:952;height:961;mso-wrap-style:square;v-text-anchor:middle">
+                <v:rect id="shape_0" path="m0,0l-2147483645,0l-2147483645,-2147483646l0,-2147483646xe" stroked="t" o:allowincell="f" style="position:absolute;left:9730;top:4557;width:951;height:960;mso-wrap-style:square;v-text-anchor:middle">
                   <v:textbox>
                     <w:txbxContent>
                       <w:p>
                         <w:pPr>
-                          <w:overflowPunct w:val="false"/>
-                          <w:bidi w:val="0"/>
                           <w:spacing w:before="0" w:after="0" w:lineRule="auto" w:line="240"/>
-                          <w:ind w:left="0" w:right="0" w:hanging="0"/>
                           <w:jc w:val="center"/>
                           <w:rPr/>
                         </w:pPr>
                         <w:r>
                           <w:rPr>
-                            <w:b w:val="false"/>
-                            <w:u w:val="none"/>
+                            <w:smallCaps w:val="false"/>
+                            <w:caps w:val="false"/>
+                            <w:iCs w:val="false"/>
+                            <w:bCs w:val="false"/>
+                            <w:szCs w:val="24"/>
+                            <w:spacing w:val="0"/>
+                            <w:vertAlign w:val="baseline"/>
+                            <w:position w:val="0"/>
+                            <w:sz w:val="24"/>
+                            <w:i w:val="false"/>
                             <w:dstrike w:val="false"/>
                             <w:strike w:val="false"/>
-                            <w:i w:val="false"/>
-                            <w:outline w:val="false"/>
-                            <w:shadow w:val="false"/>
-                            <w:kern w:val="2"/>
-                            <w:bCs w:val="false"/>
-                            <w:iCs w:val="false"/>
-                            <w:em w:val="none"/>
-                            <w:emboss w:val="false"/>
-                            <w:imprint w:val="false"/>
-                            <w:smallCaps w:val="false"/>
-                            <w:caps w:val="false"/>
+                            <w:u w:val="none"/>
+                            <w:b w:val="false"/>
                             <w:sz w:val="24"/>
-                            <w:szCs w:val="24"/>
-                            <w:rFonts w:ascii="Liberation Sans" w:hAnsi="Liberation Sans" w:eastAsia="Microsoft YaHei" w:cs="Arial"/>
-                            <w:color w:val="auto"/>
+                            <w:rFonts w:eastAsia="Microsoft YaHei" w:cs="Arial" w:ascii="Liberation Sans" w:hAnsi="Liberation Sans"/>
+                            <w:color w:val="00000A"/>
                             <w:lang w:val="en-US"/>
                           </w:rPr>
                           <w:t>TCXO DAC</w:t>
@@ -5220,44 +5134,39 @@
                   <v:stroke color="black" joinstyle="round" endcap="flat"/>
                   <w10:wrap type="none"/>
                 </v:rect>
-                <v:rect id="shape_0" stroked="t" o:allowincell="f" style="position:absolute;left:678;top:230;width:8098;height:6249;mso-wrap-style:none;v-text-anchor:middle">
+                <v:rect id="shape_0" path="m0,0l-2147483645,0l-2147483645,-2147483646l0,-2147483646xe" stroked="t" o:allowincell="f" style="position:absolute;left:678;top:230;width:8097;height:6248;mso-wrap-style:none;v-text-anchor:middle">
                   <v:fill o:detectmouseclick="t" on="false"/>
                   <v:stroke color="black" joinstyle="round" endcap="flat"/>
                   <w10:wrap type="none"/>
                 </v:rect>
-                <v:rect id="shape_0" stroked="t" o:allowincell="f" style="position:absolute;left:-1228;top:2633;width:952;height:1923;mso-wrap-style:square;v-text-anchor:middle">
+                <v:rect id="shape_0" path="m0,0l-2147483645,0l-2147483645,-2147483646l0,-2147483646xe" stroked="t" o:allowincell="f" style="position:absolute;left:-1228;top:2633;width:951;height:1922;mso-wrap-style:square;v-text-anchor:middle">
                   <v:textbox>
                     <w:txbxContent>
                       <w:p>
                         <w:pPr>
-                          <w:overflowPunct w:val="false"/>
-                          <w:bidi w:val="0"/>
                           <w:spacing w:before="0" w:after="0" w:lineRule="auto" w:line="240"/>
-                          <w:ind w:left="0" w:right="0" w:hanging="0"/>
                           <w:jc w:val="center"/>
                           <w:rPr/>
                         </w:pPr>
                         <w:r>
                           <w:rPr>
-                            <w:b w:val="false"/>
-                            <w:u w:val="none"/>
+                            <w:smallCaps w:val="false"/>
+                            <w:caps w:val="false"/>
+                            <w:iCs w:val="false"/>
+                            <w:bCs w:val="false"/>
+                            <w:szCs w:val="24"/>
+                            <w:spacing w:val="0"/>
+                            <w:vertAlign w:val="baseline"/>
+                            <w:position w:val="0"/>
+                            <w:sz w:val="24"/>
+                            <w:i w:val="false"/>
                             <w:dstrike w:val="false"/>
                             <w:strike w:val="false"/>
-                            <w:i w:val="false"/>
-                            <w:outline w:val="false"/>
-                            <w:shadow w:val="false"/>
-                            <w:kern w:val="2"/>
-                            <w:bCs w:val="false"/>
-                            <w:iCs w:val="false"/>
-                            <w:em w:val="none"/>
-                            <w:emboss w:val="false"/>
-                            <w:imprint w:val="false"/>
-                            <w:smallCaps w:val="false"/>
-                            <w:caps w:val="false"/>
+                            <w:u w:val="none"/>
+                            <w:b w:val="false"/>
                             <w:sz w:val="24"/>
-                            <w:szCs w:val="24"/>
-                            <w:rFonts w:ascii="Liberation Sans" w:hAnsi="Liberation Sans" w:eastAsia="Microsoft YaHei" w:cs="Arial"/>
-                            <w:color w:val="auto"/>
+                            <w:rFonts w:eastAsia="Microsoft YaHei" w:cs="Arial" w:ascii="Liberation Sans" w:hAnsi="Liberation Sans"/>
+                            <w:color w:val="00000A"/>
                             <w:lang w:val="en-US"/>
                           </w:rPr>
                           <w:t>CM4/CM5</w:t>
@@ -5334,7 +5243,7 @@
                   <v:fill o:detectmouseclick="t" on="false"/>
                   <w10:wrap type="none"/>
                 </v:line>
-                <v:line id="shape_0" from="2345,1672" to="2583,1791" stroked="t" o:allowincell="f" style="position:absolute;flip:y">
+                <v:line id="shape_0" from="2345,1672" to="2583,1792" stroked="t" o:allowincell="f" style="position:absolute;flip:y">
                   <v:stroke color="black" joinstyle="round" endcap="flat"/>
                   <v:fill o:detectmouseclick="t" on="false"/>
                   <w10:wrap type="none"/>
@@ -5344,43 +5253,34 @@
                   <v:fill o:detectmouseclick="t" on="false"/>
                   <w10:wrap type="none"/>
                 </v:line>
-                <v:shapetype id="_x0000_t202" coordsize="21600,21600" o:spt="202" path="m,l,21600l21600,21600l21600,xe">
-                  <v:stroke joinstyle="miter"/>
-                  <v:path gradientshapeok="t" o:connecttype="rect"/>
-                </v:shapetype>
-                <v:shape id="shape_0" stroked="f" o:allowincell="f" style="position:absolute;left:3178;top:2158;width:1121;height:296;mso-wrap-style:none;v-text-anchor:top" type="_x0000_t202">
+                <v:rect id="shape_0" path="m0,0l-2147483645,0l-2147483645,-2147483646l0,-2147483646xe" stroked="f" o:allowincell="f" style="position:absolute;left:3178;top:2158;width:1120;height:295;mso-wrap-style:square;v-text-anchor:top">
                   <v:textbox>
                     <w:txbxContent>
                       <w:p>
                         <w:pPr>
-                          <w:overflowPunct w:val="false"/>
-                          <w:bidi w:val="0"/>
                           <w:spacing w:before="0" w:after="0" w:lineRule="auto" w:line="240"/>
-                          <w:ind w:left="0" w:right="0" w:hanging="0"/>
                           <w:jc w:val="left"/>
                           <w:rPr/>
                         </w:pPr>
                         <w:r>
                           <w:rPr>
-                            <w:b w:val="false"/>
-                            <w:u w:val="none"/>
+                            <w:smallCaps w:val="false"/>
+                            <w:caps w:val="false"/>
+                            <w:iCs w:val="false"/>
+                            <w:bCs w:val="false"/>
+                            <w:szCs w:val="12"/>
+                            <w:spacing w:val="0"/>
+                            <w:vertAlign w:val="baseline"/>
+                            <w:position w:val="0"/>
+                            <w:sz w:val="12"/>
+                            <w:i w:val="false"/>
                             <w:dstrike w:val="false"/>
                             <w:strike w:val="false"/>
-                            <w:i w:val="false"/>
-                            <w:outline w:val="false"/>
-                            <w:shadow w:val="false"/>
-                            <w:kern w:val="2"/>
-                            <w:bCs w:val="false"/>
-                            <w:iCs w:val="false"/>
-                            <w:em w:val="none"/>
-                            <w:emboss w:val="false"/>
-                            <w:imprint w:val="false"/>
-                            <w:smallCaps w:val="false"/>
-                            <w:caps w:val="false"/>
+                            <w:u w:val="none"/>
+                            <w:b w:val="false"/>
                             <w:sz w:val="12"/>
-                            <w:szCs w:val="12"/>
-                            <w:rFonts w:ascii="Liberation Sans" w:hAnsi="Liberation Sans" w:eastAsia="Microsoft YaHei" w:cs="Arial"/>
-                            <w:color w:val="auto"/>
+                            <w:rFonts w:eastAsia="Microsoft YaHei" w:cs="Arial" w:ascii="Liberation Sans" w:hAnsi="Liberation Sans"/>
+                            <w:color w:val="00000A"/>
                             <w:lang w:val="en-US"/>
                           </w:rPr>
                           <w:t>tpulse_internal</w:t>
@@ -5389,42 +5289,37 @@
                     </w:txbxContent>
                   </v:textbox>
                   <v:fill o:detectmouseclick="t" on="false"/>
-                  <v:stroke color="black" joinstyle="round" endcap="flat"/>
+                  <v:stroke color="#3465a4" joinstyle="round" endcap="flat"/>
                   <w10:wrap type="none"/>
-                </v:shape>
-                <v:shape id="shape_0" stroked="f" o:allowincell="f" style="position:absolute;left:8823;top:4797;width:987;height:296;mso-wrap-style:none;v-text-anchor:top" type="_x0000_t202">
+                </v:rect>
+                <v:rect id="shape_0" path="m0,0l-2147483645,0l-2147483645,-2147483646l0,-2147483646xe" stroked="f" o:allowincell="f" style="position:absolute;left:8823;top:4797;width:986;height:295;mso-wrap-style:square;v-text-anchor:top">
                   <v:textbox>
                     <w:txbxContent>
                       <w:p>
                         <w:pPr>
-                          <w:overflowPunct w:val="false"/>
-                          <w:bidi w:val="0"/>
                           <w:spacing w:before="0" w:after="0" w:lineRule="auto" w:line="240"/>
-                          <w:ind w:left="0" w:right="0" w:hanging="0"/>
                           <w:jc w:val="left"/>
                           <w:rPr/>
                         </w:pPr>
                         <w:r>
                           <w:rPr>
-                            <w:b w:val="false"/>
-                            <w:u w:val="none"/>
+                            <w:smallCaps w:val="false"/>
+                            <w:caps w:val="false"/>
+                            <w:iCs w:val="false"/>
+                            <w:bCs w:val="false"/>
+                            <w:szCs w:val="12"/>
+                            <w:spacing w:val="0"/>
+                            <w:vertAlign w:val="baseline"/>
+                            <w:position w:val="0"/>
+                            <w:sz w:val="12"/>
+                            <w:i w:val="false"/>
                             <w:dstrike w:val="false"/>
                             <w:strike w:val="false"/>
-                            <w:i w:val="false"/>
-                            <w:outline w:val="false"/>
-                            <w:shadow w:val="false"/>
-                            <w:kern w:val="2"/>
-                            <w:bCs w:val="false"/>
-                            <w:iCs w:val="false"/>
-                            <w:em w:val="none"/>
-                            <w:emboss w:val="false"/>
-                            <w:imprint w:val="false"/>
-                            <w:smallCaps w:val="false"/>
-                            <w:caps w:val="false"/>
+                            <w:u w:val="none"/>
+                            <w:b w:val="false"/>
                             <w:sz w:val="12"/>
-                            <w:szCs w:val="12"/>
-                            <w:rFonts w:ascii="Liberation Sans" w:hAnsi="Liberation Sans" w:eastAsia="Microsoft YaHei" w:cs="Arial"/>
-                            <w:color w:val="auto"/>
+                            <w:rFonts w:eastAsia="Microsoft YaHei" w:cs="Arial" w:ascii="Liberation Sans" w:hAnsi="Liberation Sans"/>
+                            <w:color w:val="00000A"/>
                             <w:lang w:val="en-US"/>
                           </w:rPr>
                           <w:t>FPGA_SPI0</w:t>
@@ -5433,42 +5328,37 @@
                     </w:txbxContent>
                   </v:textbox>
                   <v:fill o:detectmouseclick="t" on="false"/>
-                  <v:stroke color="black" joinstyle="round" endcap="flat"/>
+                  <v:stroke color="#3465a4" joinstyle="round" endcap="flat"/>
                   <w10:wrap type="none"/>
-                </v:shape>
-                <v:shape id="shape_0" stroked="f" o:allowincell="f" style="position:absolute;left:678;top:951;width:1450;height:295;mso-wrap-style:none;v-text-anchor:top" type="_x0000_t202">
+                </v:rect>
+                <v:rect id="shape_0" path="m0,0l-2147483645,0l-2147483645,-2147483646l0,-2147483646xe" stroked="f" o:allowincell="f" style="position:absolute;left:678;top:951;width:1449;height:294;mso-wrap-style:square;v-text-anchor:top">
                   <v:textbox>
                     <w:txbxContent>
                       <w:p>
                         <w:pPr>
-                          <w:overflowPunct w:val="false"/>
-                          <w:bidi w:val="0"/>
                           <w:spacing w:before="0" w:after="0" w:lineRule="auto" w:line="240"/>
-                          <w:ind w:left="0" w:right="0" w:hanging="0"/>
                           <w:jc w:val="left"/>
                           <w:rPr/>
                         </w:pPr>
                         <w:r>
                           <w:rPr>
-                            <w:b w:val="false"/>
-                            <w:u w:val="none"/>
+                            <w:smallCaps w:val="false"/>
+                            <w:caps w:val="false"/>
+                            <w:iCs w:val="false"/>
+                            <w:bCs w:val="false"/>
+                            <w:szCs w:val="12"/>
+                            <w:spacing w:val="0"/>
+                            <w:vertAlign w:val="baseline"/>
+                            <w:position w:val="0"/>
+                            <w:sz w:val="12"/>
+                            <w:i w:val="false"/>
                             <w:dstrike w:val="false"/>
                             <w:strike w:val="false"/>
-                            <w:i w:val="false"/>
-                            <w:outline w:val="false"/>
-                            <w:shadow w:val="false"/>
-                            <w:kern w:val="2"/>
-                            <w:bCs w:val="false"/>
-                            <w:iCs w:val="false"/>
-                            <w:em w:val="none"/>
-                            <w:emboss w:val="false"/>
-                            <w:imprint w:val="false"/>
-                            <w:smallCaps w:val="false"/>
-                            <w:caps w:val="false"/>
+                            <w:u w:val="none"/>
+                            <w:b w:val="false"/>
                             <w:sz w:val="12"/>
-                            <w:szCs w:val="12"/>
-                            <w:rFonts w:ascii="Liberation Sans" w:hAnsi="Liberation Sans" w:eastAsia="Microsoft YaHei" w:cs="Arial"/>
-                            <w:color w:val="auto"/>
+                            <w:rFonts w:eastAsia="Microsoft YaHei" w:cs="Arial" w:ascii="Liberation Sans" w:hAnsi="Liberation Sans"/>
+                            <w:color w:val="00000A"/>
                             <w:lang w:val="en-US"/>
                           </w:rPr>
                           <w:t>LMKRF_CLK_OUT4</w:t>
@@ -5477,42 +5367,37 @@
                     </w:txbxContent>
                   </v:textbox>
                   <v:fill o:detectmouseclick="t" on="false"/>
-                  <v:stroke color="black" joinstyle="round" endcap="flat"/>
+                  <v:stroke color="#3465a4" joinstyle="round" endcap="flat"/>
                   <w10:wrap type="none"/>
-                </v:shape>
-                <v:shape id="shape_0" stroked="f" o:allowincell="f" style="position:absolute;left:678;top:1431;width:1423;height:296;mso-wrap-style:none;v-text-anchor:top" type="_x0000_t202">
+                </v:rect>
+                <v:rect id="shape_0" path="m0,0l-2147483645,0l-2147483645,-2147483646l0,-2147483646xe" stroked="f" o:allowincell="f" style="position:absolute;left:678;top:1431;width:1422;height:295;mso-wrap-style:square;v-text-anchor:top">
                   <v:textbox>
                     <w:txbxContent>
                       <w:p>
                         <w:pPr>
-                          <w:overflowPunct w:val="false"/>
-                          <w:bidi w:val="0"/>
                           <w:spacing w:before="0" w:after="0" w:lineRule="auto" w:line="240"/>
-                          <w:ind w:left="0" w:right="0" w:hanging="0"/>
                           <w:jc w:val="left"/>
                           <w:rPr/>
                         </w:pPr>
                         <w:r>
                           <w:rPr>
-                            <w:b w:val="false"/>
-                            <w:u w:val="none"/>
+                            <w:smallCaps w:val="false"/>
+                            <w:caps w:val="false"/>
+                            <w:iCs w:val="false"/>
+                            <w:bCs w:val="false"/>
+                            <w:szCs w:val="12"/>
+                            <w:spacing w:val="0"/>
+                            <w:vertAlign w:val="baseline"/>
+                            <w:position w:val="0"/>
+                            <w:sz w:val="12"/>
+                            <w:i w:val="false"/>
                             <w:dstrike w:val="false"/>
                             <w:strike w:val="false"/>
-                            <w:i w:val="false"/>
-                            <w:outline w:val="false"/>
-                            <w:shadow w:val="false"/>
-                            <w:kern w:val="2"/>
-                            <w:bCs w:val="false"/>
-                            <w:iCs w:val="false"/>
-                            <w:em w:val="none"/>
-                            <w:emboss w:val="false"/>
-                            <w:imprint w:val="false"/>
-                            <w:smallCaps w:val="false"/>
-                            <w:caps w:val="false"/>
+                            <w:u w:val="none"/>
+                            <w:b w:val="false"/>
                             <w:sz w:val="12"/>
-                            <w:szCs w:val="12"/>
-                            <w:rFonts w:ascii="Liberation Sans" w:hAnsi="Liberation Sans" w:eastAsia="Microsoft YaHei" w:cs="Arial"/>
-                            <w:color w:val="auto"/>
+                            <w:rFonts w:eastAsia="Microsoft YaHei" w:cs="Arial" w:ascii="Liberation Sans" w:hAnsi="Liberation Sans"/>
+                            <w:color w:val="00000A"/>
                             <w:lang w:val="en-US"/>
                           </w:rPr>
                           <w:t>LMK10_CLK_OUT0</w:t>
@@ -5521,42 +5406,37 @@
                     </w:txbxContent>
                   </v:textbox>
                   <v:fill o:detectmouseclick="t" on="false"/>
-                  <v:stroke color="black" joinstyle="round" endcap="flat"/>
+                  <v:stroke color="#3465a4" joinstyle="round" endcap="flat"/>
                   <w10:wrap type="none"/>
-                </v:shape>
-                <v:shape id="shape_0" stroked="f" o:allowincell="f" style="position:absolute;left:3178;top:1191;width:883;height:297;mso-wrap-style:none;v-text-anchor:top" type="_x0000_t202">
+                </v:rect>
+                <v:rect id="shape_0" path="m0,0l-2147483645,0l-2147483645,-2147483646l0,-2147483646xe" stroked="f" o:allowincell="f" style="position:absolute;left:3178;top:1191;width:882;height:296;mso-wrap-style:square;v-text-anchor:top">
                   <v:textbox>
                     <w:txbxContent>
                       <w:p>
                         <w:pPr>
-                          <w:overflowPunct w:val="false"/>
-                          <w:bidi w:val="0"/>
                           <w:spacing w:before="0" w:after="0" w:lineRule="auto" w:line="240"/>
-                          <w:ind w:left="0" w:right="0" w:hanging="0"/>
                           <w:jc w:val="left"/>
                           <w:rPr/>
                         </w:pPr>
                         <w:r>
                           <w:rPr>
-                            <w:b w:val="false"/>
-                            <w:u w:val="none"/>
+                            <w:smallCaps w:val="false"/>
+                            <w:caps w:val="false"/>
+                            <w:iCs w:val="false"/>
+                            <w:bCs w:val="false"/>
+                            <w:szCs w:val="12"/>
+                            <w:spacing w:val="0"/>
+                            <w:vertAlign w:val="baseline"/>
+                            <w:position w:val="0"/>
+                            <w:sz w:val="12"/>
+                            <w:i w:val="false"/>
                             <w:dstrike w:val="false"/>
                             <w:strike w:val="false"/>
-                            <w:i w:val="false"/>
-                            <w:outline w:val="false"/>
-                            <w:shadow w:val="false"/>
-                            <w:kern w:val="2"/>
-                            <w:bCs w:val="false"/>
-                            <w:iCs w:val="false"/>
-                            <w:em w:val="none"/>
-                            <w:emboss w:val="false"/>
-                            <w:imprint w:val="false"/>
-                            <w:smallCaps w:val="false"/>
-                            <w:caps w:val="false"/>
+                            <w:u w:val="none"/>
+                            <w:b w:val="false"/>
                             <w:sz w:val="12"/>
-                            <w:szCs w:val="12"/>
-                            <w:rFonts w:ascii="Liberation Sans" w:hAnsi="Liberation Sans" w:eastAsia="Microsoft YaHei" w:cs="Arial"/>
-                            <w:color w:val="auto"/>
+                            <w:rFonts w:eastAsia="Microsoft YaHei" w:cs="Arial" w:ascii="Liberation Sans" w:hAnsi="Liberation Sans"/>
+                            <w:color w:val="00000A"/>
                             <w:lang w:val="en-US"/>
                           </w:rPr>
                           <w:t>vctcxo_clk</w:t>
@@ -5565,42 +5445,37 @@
                     </w:txbxContent>
                   </v:textbox>
                   <v:fill o:detectmouseclick="t" on="false"/>
-                  <v:stroke color="black" joinstyle="round" endcap="flat"/>
+                  <v:stroke color="#3465a4" joinstyle="round" endcap="flat"/>
                   <w10:wrap type="none"/>
-                </v:shape>
-                <v:shape id="shape_0" stroked="f" o:allowincell="f" style="position:absolute;left:678;top:1918;width:1218;height:296;mso-wrap-style:none;v-text-anchor:top" type="_x0000_t202">
+                </v:rect>
+                <v:rect id="shape_0" path="m0,0l-2147483645,0l-2147483645,-2147483646l0,-2147483646xe" stroked="f" o:allowincell="f" style="position:absolute;left:678;top:1918;width:1217;height:295;mso-wrap-style:square;v-text-anchor:top">
                   <v:textbox>
                     <w:txbxContent>
                       <w:p>
                         <w:pPr>
-                          <w:overflowPunct w:val="false"/>
-                          <w:bidi w:val="0"/>
                           <w:spacing w:before="0" w:after="0" w:lineRule="auto" w:line="240"/>
-                          <w:ind w:left="0" w:right="0" w:hanging="0"/>
                           <w:jc w:val="left"/>
                           <w:rPr/>
                         </w:pPr>
                         <w:r>
                           <w:rPr>
-                            <w:b w:val="false"/>
-                            <w:u w:val="none"/>
+                            <w:smallCaps w:val="false"/>
+                            <w:caps w:val="false"/>
+                            <w:iCs w:val="false"/>
+                            <w:bCs w:val="false"/>
+                            <w:szCs w:val="12"/>
+                            <w:spacing w:val="0"/>
+                            <w:vertAlign w:val="baseline"/>
+                            <w:position w:val="0"/>
+                            <w:sz w:val="12"/>
+                            <w:i w:val="false"/>
                             <w:dstrike w:val="false"/>
                             <w:strike w:val="false"/>
-                            <w:i w:val="false"/>
-                            <w:outline w:val="false"/>
-                            <w:shadow w:val="false"/>
-                            <w:kern w:val="2"/>
-                            <w:bCs w:val="false"/>
-                            <w:iCs w:val="false"/>
-                            <w:em w:val="none"/>
-                            <w:emboss w:val="false"/>
-                            <w:imprint w:val="false"/>
-                            <w:smallCaps w:val="false"/>
-                            <w:caps w:val="false"/>
+                            <w:u w:val="none"/>
+                            <w:b w:val="false"/>
                             <w:sz w:val="12"/>
-                            <w:szCs w:val="12"/>
-                            <w:rFonts w:ascii="Liberation Sans" w:hAnsi="Liberation Sans" w:eastAsia="Microsoft YaHei" w:cs="Arial"/>
-                            <w:color w:val="auto"/>
+                            <w:rFonts w:eastAsia="Microsoft YaHei" w:cs="Arial" w:ascii="Liberation Sans" w:hAnsi="Liberation Sans"/>
+                            <w:color w:val="00000A"/>
                             <w:lang w:val="en-US"/>
                           </w:rPr>
                           <w:t>GNSS_TPULSE</w:t>
@@ -5609,42 +5484,37 @@
                     </w:txbxContent>
                   </v:textbox>
                   <v:fill o:detectmouseclick="t" on="false"/>
-                  <v:stroke color="black" joinstyle="round" endcap="flat"/>
+                  <v:stroke color="#3465a4" joinstyle="round" endcap="flat"/>
                   <w10:wrap type="none"/>
-                </v:shape>
-                <v:shape id="shape_0" stroked="f" o:allowincell="f" style="position:absolute;left:678;top:2158;width:1268;height:296;mso-wrap-style:none;v-text-anchor:top" type="_x0000_t202">
+                </v:rect>
+                <v:rect id="shape_0" path="m0,0l-2147483645,0l-2147483645,-2147483646l0,-2147483646xe" stroked="f" o:allowincell="f" style="position:absolute;left:678;top:2158;width:1267;height:295;mso-wrap-style:square;v-text-anchor:top">
                   <v:textbox>
                     <w:txbxContent>
                       <w:p>
                         <w:pPr>
-                          <w:overflowPunct w:val="false"/>
-                          <w:bidi w:val="0"/>
                           <w:spacing w:before="0" w:after="0" w:lineRule="auto" w:line="240"/>
-                          <w:ind w:left="0" w:right="0" w:hanging="0"/>
                           <w:jc w:val="left"/>
                           <w:rPr/>
                         </w:pPr>
                         <w:r>
                           <w:rPr>
-                            <w:b w:val="false"/>
-                            <w:u w:val="none"/>
+                            <w:smallCaps w:val="false"/>
+                            <w:caps w:val="false"/>
+                            <w:iCs w:val="false"/>
+                            <w:bCs w:val="false"/>
+                            <w:szCs w:val="12"/>
+                            <w:spacing w:val="0"/>
+                            <w:vertAlign w:val="baseline"/>
+                            <w:position w:val="0"/>
+                            <w:sz w:val="12"/>
+                            <w:i w:val="false"/>
                             <w:dstrike w:val="false"/>
                             <w:strike w:val="false"/>
-                            <w:i w:val="false"/>
-                            <w:outline w:val="false"/>
-                            <w:shadow w:val="false"/>
-                            <w:kern w:val="2"/>
-                            <w:bCs w:val="false"/>
-                            <w:iCs w:val="false"/>
-                            <w:em w:val="none"/>
-                            <w:emboss w:val="false"/>
-                            <w:imprint w:val="false"/>
-                            <w:smallCaps w:val="false"/>
-                            <w:caps w:val="false"/>
+                            <w:u w:val="none"/>
+                            <w:b w:val="false"/>
                             <w:sz w:val="12"/>
-                            <w:szCs w:val="12"/>
-                            <w:rFonts w:ascii="Liberation Sans" w:hAnsi="Liberation Sans" w:eastAsia="Microsoft YaHei" w:cs="Arial"/>
-                            <w:color w:val="auto"/>
+                            <w:rFonts w:eastAsia="Microsoft YaHei" w:cs="Arial" w:ascii="Liberation Sans" w:hAnsi="Liberation Sans"/>
+                            <w:color w:val="00000A"/>
                             <w:lang w:val="en-US"/>
                           </w:rPr>
                           <w:t>RPI_SYNC_OUT</w:t>
@@ -5653,42 +5523,37 @@
                     </w:txbxContent>
                   </v:textbox>
                   <v:fill o:detectmouseclick="t" on="false"/>
-                  <v:stroke color="black" joinstyle="round" endcap="flat"/>
+                  <v:stroke color="#3465a4" joinstyle="round" endcap="flat"/>
                   <w10:wrap type="none"/>
-                </v:shape>
-                <v:shape id="shape_0" stroked="f" o:allowincell="f" style="position:absolute;left:678;top:2399;width:1128;height:296;mso-wrap-style:none;v-text-anchor:top" type="_x0000_t202">
+                </v:rect>
+                <v:rect id="shape_0" path="m0,0l-2147483645,0l-2147483645,-2147483646l0,-2147483646xe" stroked="f" o:allowincell="f" style="position:absolute;left:678;top:2399;width:1127;height:295;mso-wrap-style:square;v-text-anchor:top">
                   <v:textbox>
                     <w:txbxContent>
                       <w:p>
                         <w:pPr>
-                          <w:overflowPunct w:val="false"/>
-                          <w:bidi w:val="0"/>
                           <w:spacing w:before="0" w:after="0" w:lineRule="auto" w:line="240"/>
-                          <w:ind w:left="0" w:right="0" w:hanging="0"/>
                           <w:jc w:val="left"/>
                           <w:rPr/>
                         </w:pPr>
                         <w:r>
                           <w:rPr>
-                            <w:b w:val="false"/>
-                            <w:u w:val="none"/>
+                            <w:smallCaps w:val="false"/>
+                            <w:caps w:val="false"/>
+                            <w:iCs w:val="false"/>
+                            <w:bCs w:val="false"/>
+                            <w:szCs w:val="12"/>
+                            <w:spacing w:val="0"/>
+                            <w:vertAlign w:val="baseline"/>
+                            <w:position w:val="0"/>
+                            <w:sz w:val="12"/>
+                            <w:i w:val="false"/>
                             <w:dstrike w:val="false"/>
                             <w:strike w:val="false"/>
-                            <w:i w:val="false"/>
-                            <w:outline w:val="false"/>
-                            <w:shadow w:val="false"/>
-                            <w:kern w:val="2"/>
-                            <w:bCs w:val="false"/>
-                            <w:iCs w:val="false"/>
-                            <w:em w:val="none"/>
-                            <w:emboss w:val="false"/>
-                            <w:imprint w:val="false"/>
-                            <w:smallCaps w:val="false"/>
-                            <w:caps w:val="false"/>
+                            <w:u w:val="none"/>
+                            <w:b w:val="false"/>
                             <w:sz w:val="12"/>
-                            <w:szCs w:val="12"/>
-                            <w:rFonts w:ascii="Liberation Sans" w:hAnsi="Liberation Sans" w:eastAsia="Microsoft YaHei" w:cs="Arial"/>
-                            <w:color w:val="auto"/>
+                            <w:rFonts w:eastAsia="Microsoft YaHei" w:cs="Arial" w:ascii="Liberation Sans" w:hAnsi="Liberation Sans"/>
+                            <w:color w:val="00000A"/>
                             <w:lang w:val="en-US"/>
                           </w:rPr>
                           <w:t>RPI_SYNC_IN</w:t>
@@ -5697,42 +5562,37 @@
                     </w:txbxContent>
                   </v:textbox>
                   <v:fill o:detectmouseclick="t" on="false"/>
-                  <v:stroke color="black" joinstyle="round" endcap="flat"/>
+                  <v:stroke color="#3465a4" joinstyle="round" endcap="flat"/>
                   <w10:wrap type="none"/>
-                </v:shape>
-                <v:shape id="shape_0" stroked="f" o:allowincell="f" style="position:absolute;left:-275;top:3355;width:819;height:294;mso-wrap-style:none;v-text-anchor:top" type="_x0000_t202">
+                </v:rect>
+                <v:rect id="shape_0" path="m0,0l-2147483645,0l-2147483645,-2147483646l0,-2147483646xe" stroked="f" o:allowincell="f" style="position:absolute;left:-275;top:3355;width:818;height:293;mso-wrap-style:square;v-text-anchor:top">
                   <v:textbox>
                     <w:txbxContent>
                       <w:p>
                         <w:pPr>
-                          <w:overflowPunct w:val="false"/>
-                          <w:bidi w:val="0"/>
                           <w:spacing w:before="0" w:after="0" w:lineRule="auto" w:line="240"/>
-                          <w:ind w:left="0" w:right="0" w:hanging="0"/>
                           <w:jc w:val="left"/>
                           <w:rPr/>
                         </w:pPr>
                         <w:r>
                           <w:rPr>
-                            <w:b w:val="false"/>
-                            <w:u w:val="none"/>
+                            <w:smallCaps w:val="false"/>
+                            <w:caps w:val="false"/>
+                            <w:iCs w:val="false"/>
+                            <w:bCs w:val="false"/>
+                            <w:szCs w:val="12"/>
+                            <w:spacing w:val="0"/>
+                            <w:vertAlign w:val="baseline"/>
+                            <w:position w:val="0"/>
+                            <w:sz w:val="12"/>
+                            <w:i w:val="false"/>
                             <w:dstrike w:val="false"/>
                             <w:strike w:val="false"/>
-                            <w:i w:val="false"/>
-                            <w:outline w:val="false"/>
-                            <w:shadow w:val="false"/>
-                            <w:kern w:val="2"/>
-                            <w:bCs w:val="false"/>
-                            <w:iCs w:val="false"/>
-                            <w:em w:val="none"/>
-                            <w:emboss w:val="false"/>
-                            <w:imprint w:val="false"/>
-                            <w:smallCaps w:val="false"/>
-                            <w:caps w:val="false"/>
+                            <w:u w:val="none"/>
+                            <w:b w:val="false"/>
                             <w:sz w:val="12"/>
-                            <w:szCs w:val="12"/>
-                            <w:rFonts w:ascii="Liberation Sans" w:hAnsi="Liberation Sans" w:eastAsia="Microsoft YaHei" w:cs="Arial"/>
-                            <w:color w:val="auto"/>
+                            <w:rFonts w:eastAsia="Microsoft YaHei" w:cs="Arial" w:ascii="Liberation Sans" w:hAnsi="Liberation Sans"/>
+                            <w:color w:val="00000A"/>
                             <w:lang w:val="en-US"/>
                           </w:rPr>
                           <w:t>RPI_SP1</w:t>
@@ -5741,42 +5601,37 @@
                     </w:txbxContent>
                   </v:textbox>
                   <v:fill o:detectmouseclick="t" on="false"/>
-                  <v:stroke color="black" joinstyle="round" endcap="flat"/>
+                  <v:stroke color="#3465a4" joinstyle="round" endcap="flat"/>
                   <w10:wrap type="none"/>
-                </v:shape>
-                <v:shape id="shape_0" stroked="f" o:allowincell="f" style="position:absolute;left:3537;top:3113;width:1276;height:296;mso-wrap-style:none;v-text-anchor:top" type="_x0000_t202">
+                </v:rect>
+                <v:rect id="shape_0" path="m0,0l-2147483645,0l-2147483645,-2147483646l0,-2147483646xe" stroked="f" o:allowincell="f" style="position:absolute;left:3537;top:3113;width:1275;height:295;mso-wrap-style:square;v-text-anchor:top">
                   <v:textbox>
                     <w:txbxContent>
                       <w:p>
                         <w:pPr>
-                          <w:overflowPunct w:val="false"/>
-                          <w:bidi w:val="0"/>
                           <w:spacing w:before="0" w:after="0" w:lineRule="auto" w:line="240"/>
-                          <w:ind w:left="0" w:right="0" w:hanging="0"/>
                           <w:jc w:val="left"/>
                           <w:rPr/>
                         </w:pPr>
                         <w:r>
                           <w:rPr>
-                            <w:b w:val="false"/>
-                            <w:u w:val="none"/>
+                            <w:smallCaps w:val="false"/>
+                            <w:caps w:val="false"/>
+                            <w:iCs w:val="false"/>
+                            <w:bCs w:val="false"/>
+                            <w:szCs w:val="12"/>
+                            <w:spacing w:val="0"/>
+                            <w:vertAlign w:val="baseline"/>
+                            <w:position w:val="0"/>
+                            <w:sz w:val="12"/>
+                            <w:i w:val="false"/>
                             <w:dstrike w:val="false"/>
                             <w:strike w:val="false"/>
-                            <w:i w:val="false"/>
-                            <w:outline w:val="false"/>
-                            <w:shadow w:val="false"/>
-                            <w:kern w:val="2"/>
-                            <w:bCs w:val="false"/>
-                            <w:iCs w:val="false"/>
-                            <w:em w:val="none"/>
-                            <w:emboss w:val="false"/>
-                            <w:imprint w:val="false"/>
-                            <w:smallCaps w:val="false"/>
-                            <w:caps w:val="false"/>
+                            <w:u w:val="none"/>
+                            <w:b w:val="false"/>
                             <w:sz w:val="12"/>
-                            <w:szCs w:val="12"/>
-                            <w:rFonts w:ascii="Liberation Sans" w:hAnsi="Liberation Sans" w:eastAsia="Microsoft YaHei" w:cs="Arial"/>
-                            <w:color w:val="auto"/>
+                            <w:rFonts w:eastAsia="Microsoft YaHei" w:cs="Arial" w:ascii="Liberation Sans" w:hAnsi="Liberation Sans"/>
+                            <w:color w:val="00000A"/>
                             <w:lang w:val="en-US"/>
                           </w:rPr>
                           <w:t>to/from_gpsdocfg</w:t>
@@ -5785,9 +5640,9 @@
                     </w:txbxContent>
                   </v:textbox>
                   <v:fill o:detectmouseclick="t" on="false"/>
-                  <v:stroke color="black" joinstyle="round" endcap="flat"/>
+                  <v:stroke color="#3465a4" joinstyle="round" endcap="flat"/>
                   <w10:wrap type="none"/>
-                </v:shape>
+                </v:rect>
                 <v:line id="shape_0" from="6395,4797" to="8062,4797" stroked="t" o:allowincell="f" style="position:absolute">
                   <v:stroke color="black" joinstyle="round" endcap="flat"/>
                   <v:fill o:detectmouseclick="t" on="false"/>
@@ -5818,7 +5673,7 @@
                   <v:fill o:detectmouseclick="t" on="false"/>
                   <w10:wrap type="none"/>
                 </v:line>
-                <v:line id="shape_0" from="1154,5999" to="7347,5999" stroked="t" o:allowincell="f" style="position:absolute">
+                <v:line id="shape_0" from="1154,5999" to="7348,5999" stroked="t" o:allowincell="f" style="position:absolute">
                   <v:stroke color="black" joinstyle="round" endcap="flat"/>
                   <v:fill o:detectmouseclick="t" on="false"/>
                   <w10:wrap type="none"/>
@@ -5833,44 +5688,39 @@
                   <v:fill o:detectmouseclick="t" on="false"/>
                   <w10:wrap type="none"/>
                 </v:line>
-                <v:oval id="shape_0" fillcolor="black" stroked="t" o:allowincell="f" style="position:absolute;left:1136;top:3580;width:37;height:36;mso-wrap-style:none;v-text-anchor:middle">
+                <v:oval id="shape_0" path="l-2147483648,-2147483643l-2147483628,-2147483627l-2147483648,-2147483643l-2147483626,-2147483625xe" fillcolor="black" stroked="t" o:allowincell="f" style="position:absolute;left:1136;top:3580;width:36;height:35;mso-wrap-style:none;v-text-anchor:middle">
                   <v:fill o:detectmouseclick="t" type="solid" color2="white"/>
                   <v:stroke color="black" joinstyle="round" endcap="flat"/>
                   <w10:wrap type="none"/>
                 </v:oval>
-                <v:shape id="shape_0" stroked="f" o:allowincell="f" style="position:absolute;left:1154;top:3355;width:653;height:294;mso-wrap-style:none;v-text-anchor:top" type="_x0000_t202">
+                <v:rect id="shape_0" path="m0,0l-2147483645,0l-2147483645,-2147483646l0,-2147483646xe" stroked="f" o:allowincell="f" style="position:absolute;left:1154;top:3355;width:652;height:293;mso-wrap-style:square;v-text-anchor:top">
                   <v:textbox>
                     <w:txbxContent>
                       <w:p>
                         <w:pPr>
-                          <w:overflowPunct w:val="false"/>
-                          <w:bidi w:val="0"/>
                           <w:spacing w:before="0" w:after="0" w:lineRule="auto" w:line="240"/>
-                          <w:ind w:left="0" w:right="0" w:hanging="0"/>
                           <w:jc w:val="left"/>
                           <w:rPr/>
                         </w:pPr>
                         <w:r>
                           <w:rPr>
-                            <w:b w:val="false"/>
-                            <w:u w:val="none"/>
+                            <w:smallCaps w:val="false"/>
+                            <w:caps w:val="false"/>
+                            <w:iCs w:val="false"/>
+                            <w:bCs w:val="false"/>
+                            <w:szCs w:val="12"/>
+                            <w:spacing w:val="0"/>
+                            <w:vertAlign w:val="baseline"/>
+                            <w:position w:val="0"/>
+                            <w:sz w:val="12"/>
+                            <w:i w:val="false"/>
                             <w:dstrike w:val="false"/>
                             <w:strike w:val="false"/>
-                            <w:i w:val="false"/>
-                            <w:outline w:val="false"/>
-                            <w:shadow w:val="false"/>
-                            <w:kern w:val="2"/>
-                            <w:bCs w:val="false"/>
-                            <w:iCs w:val="false"/>
-                            <w:em w:val="none"/>
-                            <w:emboss w:val="false"/>
-                            <w:imprint w:val="false"/>
-                            <w:smallCaps w:val="false"/>
-                            <w:caps w:val="false"/>
+                            <w:u w:val="none"/>
+                            <w:b w:val="false"/>
                             <w:sz w:val="12"/>
-                            <w:szCs w:val="12"/>
-                            <w:rFonts w:ascii="Liberation Sans" w:hAnsi="Liberation Sans" w:eastAsia="Microsoft YaHei" w:cs="Arial"/>
-                            <w:color w:val="auto"/>
+                            <w:rFonts w:eastAsia="Microsoft YaHei" w:cs="Arial" w:ascii="Liberation Sans" w:hAnsi="Liberation Sans"/>
+                            <w:color w:val="00000A"/>
                             <w:lang w:val="en-US"/>
                           </w:rPr>
                           <w:t>(SS1)</w:t>
@@ -5879,42 +5729,37 @@
                     </w:txbxContent>
                   </v:textbox>
                   <v:fill o:detectmouseclick="t" on="false"/>
-                  <v:stroke color="black" joinstyle="round" endcap="flat"/>
+                  <v:stroke color="#3465a4" joinstyle="round" endcap="flat"/>
                   <w10:wrap type="none"/>
-                </v:shape>
-                <v:shape id="shape_0" stroked="f" o:allowincell="f" style="position:absolute;left:7348;top:5043;width:652;height:296;mso-wrap-style:none;v-text-anchor:top" type="_x0000_t202">
+                </v:rect>
+                <v:rect id="shape_0" path="m0,0l-2147483645,0l-2147483645,-2147483646l0,-2147483646xe" stroked="f" o:allowincell="f" style="position:absolute;left:7348;top:5043;width:651;height:295;mso-wrap-style:square;v-text-anchor:top">
                   <v:textbox>
                     <w:txbxContent>
                       <w:p>
                         <w:pPr>
-                          <w:overflowPunct w:val="false"/>
-                          <w:bidi w:val="0"/>
                           <w:spacing w:before="0" w:after="0" w:lineRule="auto" w:line="240"/>
-                          <w:ind w:left="0" w:right="0" w:hanging="0"/>
                           <w:jc w:val="left"/>
                           <w:rPr/>
                         </w:pPr>
                         <w:r>
                           <w:rPr>
-                            <w:b w:val="false"/>
-                            <w:u w:val="none"/>
+                            <w:smallCaps w:val="false"/>
+                            <w:caps w:val="false"/>
+                            <w:iCs w:val="false"/>
+                            <w:bCs w:val="false"/>
+                            <w:szCs w:val="12"/>
+                            <w:spacing w:val="0"/>
+                            <w:vertAlign w:val="baseline"/>
+                            <w:position w:val="0"/>
+                            <w:sz w:val="12"/>
+                            <w:i w:val="false"/>
                             <w:dstrike w:val="false"/>
                             <w:strike w:val="false"/>
-                            <w:i w:val="false"/>
-                            <w:outline w:val="false"/>
-                            <w:shadow w:val="false"/>
-                            <w:kern w:val="2"/>
-                            <w:bCs w:val="false"/>
-                            <w:iCs w:val="false"/>
-                            <w:em w:val="none"/>
-                            <w:emboss w:val="false"/>
-                            <w:imprint w:val="false"/>
-                            <w:smallCaps w:val="false"/>
-                            <w:caps w:val="false"/>
+                            <w:u w:val="none"/>
+                            <w:b w:val="false"/>
                             <w:sz w:val="12"/>
-                            <w:szCs w:val="12"/>
-                            <w:rFonts w:ascii="Liberation Sans" w:hAnsi="Liberation Sans" w:eastAsia="Microsoft YaHei" w:cs="Arial"/>
-                            <w:color w:val="auto"/>
+                            <w:rFonts w:eastAsia="Microsoft YaHei" w:cs="Arial" w:ascii="Liberation Sans" w:hAnsi="Liberation Sans"/>
+                            <w:color w:val="00000A"/>
                             <w:lang w:val="en-US"/>
                           </w:rPr>
                           <w:t>(SS2)</w:t>
@@ -5923,9 +5768,9 @@
                     </w:txbxContent>
                   </v:textbox>
                   <v:fill o:detectmouseclick="t" on="false"/>
-                  <v:stroke color="black" joinstyle="round" endcap="flat"/>
+                  <v:stroke color="#3465a4" joinstyle="round" endcap="flat"/>
                   <w10:wrap type="none"/>
-                </v:shape>
+                </v:rect>
               </v:group>
             </w:pict>
           </mc:Fallback>
@@ -6961,7 +6806,7 @@
         <mc:AlternateContent>
           <mc:Choice Requires="wps">
             <w:drawing>
-              <wp:anchor behindDoc="0" distT="0" distB="0" distL="0" distR="0" simplePos="0" locked="0" layoutInCell="0" allowOverlap="1" relativeHeight="10">
+              <wp:anchor behindDoc="0" distT="0" distB="0" distL="0" distR="0" simplePos="0" locked="0" layoutInCell="0" allowOverlap="1" relativeHeight="9">
                 <wp:simplePos x="0" y="0"/>
                 <wp:positionH relativeFrom="column">
                   <wp:posOffset>579755</wp:posOffset>
@@ -7005,10 +6850,14 @@
                               <w:pStyle w:val="Table"/>
                               <w:spacing w:before="120" w:after="120"/>
                               <w:jc w:val="center"/>
-                              <w:rPr/>
+                              <w:rPr>
+                                <w:color w:val="000000"/>
+                              </w:rPr>
                             </w:pPr>
                             <w:r>
-                              <w:rPr/>
+                              <w:rPr>
+                                <w:color w:val="000000"/>
+                              </w:rPr>
                             </w:r>
                           </w:p>
                           <w:p>
@@ -7016,10 +6865,14 @@
                               <w:pStyle w:val="Table"/>
                               <w:spacing w:before="120" w:after="120"/>
                               <w:jc w:val="center"/>
-                              <w:rPr/>
+                              <w:rPr>
+                                <w:color w:val="000000"/>
+                              </w:rPr>
                             </w:pPr>
                             <w:r>
-                              <w:rPr/>
+                              <w:rPr>
+                                <w:color w:val="000000"/>
+                              </w:rPr>
                             </w:r>
                           </w:p>
                           <w:p>
@@ -7027,10 +6880,14 @@
                               <w:pStyle w:val="Table"/>
                               <w:spacing w:before="120" w:after="120"/>
                               <w:jc w:val="center"/>
-                              <w:rPr/>
+                              <w:rPr>
+                                <w:color w:val="000000"/>
+                              </w:rPr>
                             </w:pPr>
                             <w:r>
-                              <w:rPr/>
+                              <w:rPr>
+                                <w:color w:val="000000"/>
+                              </w:rPr>
                             </w:r>
                           </w:p>
                           <w:p>
@@ -7038,10 +6895,14 @@
                               <w:pStyle w:val="Table"/>
                               <w:spacing w:before="120" w:after="120"/>
                               <w:jc w:val="center"/>
-                              <w:rPr/>
+                              <w:rPr>
+                                <w:color w:val="000000"/>
+                              </w:rPr>
                             </w:pPr>
                             <w:r>
-                              <w:rPr/>
+                              <w:rPr>
+                                <w:color w:val="000000"/>
+                              </w:rPr>
                             </w:r>
                           </w:p>
                           <w:p>
@@ -7049,10 +6910,14 @@
                               <w:pStyle w:val="Table"/>
                               <w:spacing w:before="120" w:after="120"/>
                               <w:jc w:val="center"/>
-                              <w:rPr/>
+                              <w:rPr>
+                                <w:color w:val="000000"/>
+                              </w:rPr>
                             </w:pPr>
                             <w:r>
-                              <w:rPr/>
+                              <w:rPr>
+                                <w:color w:val="000000"/>
+                              </w:rPr>
                             </w:r>
                           </w:p>
                           <w:p>
@@ -7060,10 +6925,14 @@
                               <w:pStyle w:val="Table"/>
                               <w:spacing w:before="120" w:after="120"/>
                               <w:jc w:val="center"/>
-                              <w:rPr/>
+                              <w:rPr>
+                                <w:color w:val="000000"/>
+                              </w:rPr>
                             </w:pPr>
                             <w:r>
-                              <w:rPr/>
+                              <w:rPr>
+                                <w:color w:val="000000"/>
+                              </w:rPr>
                             </w:r>
                           </w:p>
                           <w:p>
@@ -7071,10 +6940,14 @@
                               <w:pStyle w:val="Table"/>
                               <w:spacing w:before="120" w:after="120"/>
                               <w:jc w:val="center"/>
-                              <w:rPr/>
+                              <w:rPr>
+                                <w:color w:val="000000"/>
+                              </w:rPr>
                             </w:pPr>
                             <w:r>
-                              <w:rPr/>
+                              <w:rPr>
+                                <w:color w:val="000000"/>
+                              </w:rPr>
                             </w:r>
                           </w:p>
                           <w:p>
@@ -7082,10 +6955,14 @@
                               <w:pStyle w:val="Table"/>
                               <w:spacing w:before="120" w:after="120"/>
                               <w:jc w:val="center"/>
-                              <w:rPr/>
+                              <w:rPr>
+                                <w:color w:val="000000"/>
+                              </w:rPr>
                             </w:pPr>
                             <w:r>
-                              <w:rPr/>
+                              <w:rPr>
+                                <w:color w:val="000000"/>
+                              </w:rPr>
                             </w:r>
                           </w:p>
                           <w:p>
@@ -7093,10 +6970,14 @@
                               <w:pStyle w:val="Table"/>
                               <w:spacing w:before="120" w:after="120"/>
                               <w:jc w:val="center"/>
-                              <w:rPr/>
+                              <w:rPr>
+                                <w:color w:val="000000"/>
+                              </w:rPr>
                             </w:pPr>
                             <w:r>
-                              <w:rPr/>
+                              <w:rPr>
+                                <w:color w:val="000000"/>
+                              </w:rPr>
                             </w:r>
                           </w:p>
                           <w:p>
@@ -7104,10 +6985,14 @@
                               <w:pStyle w:val="Table"/>
                               <w:spacing w:before="120" w:after="120"/>
                               <w:jc w:val="center"/>
-                              <w:rPr/>
+                              <w:rPr>
+                                <w:color w:val="000000"/>
+                              </w:rPr>
                             </w:pPr>
                             <w:r>
-                              <w:rPr/>
+                              <w:rPr>
+                                <w:color w:val="000000"/>
+                              </w:rPr>
                             </w:r>
                           </w:p>
                           <w:p>
@@ -7115,10 +7000,14 @@
                               <w:pStyle w:val="Table"/>
                               <w:spacing w:before="120" w:after="120"/>
                               <w:jc w:val="center"/>
-                              <w:rPr/>
+                              <w:rPr>
+                                <w:color w:val="000000"/>
+                              </w:rPr>
                             </w:pPr>
                             <w:r>
-                              <w:rPr/>
+                              <w:rPr>
+                                <w:color w:val="000000"/>
+                              </w:rPr>
                             </w:r>
                           </w:p>
                           <w:p>
@@ -7126,10 +7015,14 @@
                               <w:pStyle w:val="Table"/>
                               <w:spacing w:before="120" w:after="120"/>
                               <w:jc w:val="center"/>
-                              <w:rPr/>
+                              <w:rPr>
+                                <w:color w:val="000000"/>
+                              </w:rPr>
                             </w:pPr>
                             <w:r>
-                              <w:rPr/>
+                              <w:rPr>
+                                <w:color w:val="000000"/>
+                              </w:rPr>
                             </w:r>
                           </w:p>
                           <w:p>
@@ -7137,10 +7030,14 @@
                               <w:pStyle w:val="Table"/>
                               <w:spacing w:before="120" w:after="120"/>
                               <w:jc w:val="center"/>
-                              <w:rPr/>
+                              <w:rPr>
+                                <w:color w:val="000000"/>
+                              </w:rPr>
                             </w:pPr>
                             <w:r>
-                              <w:rPr/>
+                              <w:rPr>
+                                <w:color w:val="000000"/>
+                              </w:rPr>
                             </w:r>
                           </w:p>
                           <w:p>
@@ -7148,10 +7045,14 @@
                               <w:pStyle w:val="Table"/>
                               <w:spacing w:before="120" w:after="120"/>
                               <w:jc w:val="center"/>
-                              <w:rPr/>
+                              <w:rPr>
+                                <w:color w:val="000000"/>
+                              </w:rPr>
                             </w:pPr>
                             <w:r>
-                              <w:rPr/>
+                              <w:rPr>
+                                <w:color w:val="000000"/>
+                              </w:rPr>
                             </w:r>
                           </w:p>
                           <w:p>
@@ -7159,10 +7060,14 @@
                               <w:pStyle w:val="Table"/>
                               <w:spacing w:before="120" w:after="120"/>
                               <w:jc w:val="center"/>
-                              <w:rPr/>
+                              <w:rPr>
+                                <w:color w:val="000000"/>
+                              </w:rPr>
                             </w:pPr>
                             <w:r>
-                              <w:rPr/>
+                              <w:rPr>
+                                <w:color w:val="000000"/>
+                              </w:rPr>
                             </w:r>
                           </w:p>
                           <w:p>
@@ -7170,10 +7075,14 @@
                               <w:pStyle w:val="Table"/>
                               <w:spacing w:before="120" w:after="120"/>
                               <w:jc w:val="center"/>
-                              <w:rPr/>
+                              <w:rPr>
+                                <w:color w:val="000000"/>
+                              </w:rPr>
                             </w:pPr>
                             <w:r>
-                              <w:rPr/>
+                              <w:rPr>
+                                <w:color w:val="000000"/>
+                              </w:rPr>
                             </w:r>
                           </w:p>
                           <w:p>
@@ -7181,40 +7090,52 @@
                               <w:pStyle w:val="Table"/>
                               <w:spacing w:before="120" w:after="120"/>
                               <w:jc w:val="center"/>
-                              <w:rPr/>
+                              <w:rPr>
+                                <w:color w:val="000000"/>
+                              </w:rPr>
                             </w:pPr>
                             <w:bookmarkStart w:id="25" w:name="Ref_Table0_full"/>
                             <w:r>
-                              <w:rPr/>
+                              <w:rPr>
+                                <w:color w:val="000000"/>
+                              </w:rPr>
                               <w:t xml:space="preserve">Table </w:t>
                             </w:r>
                             <w:r>
-                              <w:rPr/>
+                              <w:rPr>
+                                <w:color w:val="000000"/>
+                              </w:rPr>
                               <w:fldChar w:fldCharType="begin"/>
                             </w:r>
                             <w:r>
-                              <w:rPr/>
+                              <w:rPr>
+                                <w:color w:val="000000"/>
+                              </w:rPr>
                               <w:instrText xml:space="preserve"> SEQ Table \* ARABIC </w:instrText>
                             </w:r>
                             <w:r>
-                              <w:rPr/>
+                              <w:rPr>
+                                <w:color w:val="000000"/>
+                              </w:rPr>
                               <w:fldChar w:fldCharType="separate"/>
                             </w:r>
                             <w:r>
-                              <w:rPr/>
+                              <w:rPr>
+                                <w:color w:val="000000"/>
+                              </w:rPr>
                               <w:t>1</w:t>
                             </w:r>
                             <w:r>
-                              <w:rPr/>
+                              <w:rPr>
+                                <w:color w:val="000000"/>
+                              </w:rPr>
                               <w:fldChar w:fldCharType="end"/>
                             </w:r>
                             <w:r>
-                              <w:rPr/>
-                              <w:t xml:space="preserve">: </w:t>
-                            </w:r>
-                            <w:r>
-                              <w:rPr/>
-                              <w:t>gpsdocfg registers</w:t>
+                              <w:rPr>
+                                <w:color w:val="000000"/>
+                              </w:rPr>
+                              <w:t>: gpsdocfg registers</w:t>
                             </w:r>
                             <w:bookmarkEnd w:id="25"/>
                           </w:p>
@@ -7241,10 +7162,14 @@
                         <w:pStyle w:val="Table"/>
                         <w:spacing w:before="120" w:after="120"/>
                         <w:jc w:val="center"/>
-                        <w:rPr/>
+                        <w:rPr>
+                          <w:color w:val="000000"/>
+                        </w:rPr>
                       </w:pPr>
                       <w:r>
-                        <w:rPr/>
+                        <w:rPr>
+                          <w:color w:val="000000"/>
+                        </w:rPr>
                       </w:r>
                     </w:p>
                     <w:p>
@@ -7252,10 +7177,14 @@
                         <w:pStyle w:val="Table"/>
                         <w:spacing w:before="120" w:after="120"/>
                         <w:jc w:val="center"/>
-                        <w:rPr/>
+                        <w:rPr>
+                          <w:color w:val="000000"/>
+                        </w:rPr>
                       </w:pPr>
                       <w:r>
-                        <w:rPr/>
+                        <w:rPr>
+                          <w:color w:val="000000"/>
+                        </w:rPr>
                       </w:r>
                     </w:p>
                     <w:p>
@@ -7263,10 +7192,14 @@
                         <w:pStyle w:val="Table"/>
                         <w:spacing w:before="120" w:after="120"/>
                         <w:jc w:val="center"/>
-                        <w:rPr/>
+                        <w:rPr>
+                          <w:color w:val="000000"/>
+                        </w:rPr>
                       </w:pPr>
                       <w:r>
-                        <w:rPr/>
+                        <w:rPr>
+                          <w:color w:val="000000"/>
+                        </w:rPr>
                       </w:r>
                     </w:p>
                     <w:p>
@@ -7274,10 +7207,14 @@
                         <w:pStyle w:val="Table"/>
                         <w:spacing w:before="120" w:after="120"/>
                         <w:jc w:val="center"/>
-                        <w:rPr/>
+                        <w:rPr>
+                          <w:color w:val="000000"/>
+                        </w:rPr>
                       </w:pPr>
                       <w:r>
-                        <w:rPr/>
+                        <w:rPr>
+                          <w:color w:val="000000"/>
+                        </w:rPr>
                       </w:r>
                     </w:p>
                     <w:p>
@@ -7285,10 +7222,14 @@
                         <w:pStyle w:val="Table"/>
                         <w:spacing w:before="120" w:after="120"/>
                         <w:jc w:val="center"/>
-                        <w:rPr/>
+                        <w:rPr>
+                          <w:color w:val="000000"/>
+                        </w:rPr>
                       </w:pPr>
                       <w:r>
-                        <w:rPr/>
+                        <w:rPr>
+                          <w:color w:val="000000"/>
+                        </w:rPr>
                       </w:r>
                     </w:p>
                     <w:p>
@@ -7296,10 +7237,14 @@
                         <w:pStyle w:val="Table"/>
                         <w:spacing w:before="120" w:after="120"/>
                         <w:jc w:val="center"/>
-                        <w:rPr/>
+                        <w:rPr>
+                          <w:color w:val="000000"/>
+                        </w:rPr>
                       </w:pPr>
                       <w:r>
-                        <w:rPr/>
+                        <w:rPr>
+                          <w:color w:val="000000"/>
+                        </w:rPr>
                       </w:r>
                     </w:p>
                     <w:p>
@@ -7307,10 +7252,14 @@
                         <w:pStyle w:val="Table"/>
                         <w:spacing w:before="120" w:after="120"/>
                         <w:jc w:val="center"/>
-                        <w:rPr/>
+                        <w:rPr>
+                          <w:color w:val="000000"/>
+                        </w:rPr>
                       </w:pPr>
                       <w:r>
-                        <w:rPr/>
+                        <w:rPr>
+                          <w:color w:val="000000"/>
+                        </w:rPr>
                       </w:r>
                     </w:p>
                     <w:p>
@@ -7318,10 +7267,14 @@
                         <w:pStyle w:val="Table"/>
                         <w:spacing w:before="120" w:after="120"/>
                         <w:jc w:val="center"/>
-                        <w:rPr/>
+                        <w:rPr>
+                          <w:color w:val="000000"/>
+                        </w:rPr>
                       </w:pPr>
                       <w:r>
-                        <w:rPr/>
+                        <w:rPr>
+                          <w:color w:val="000000"/>
+                        </w:rPr>
                       </w:r>
                     </w:p>
                     <w:p>
@@ -7329,10 +7282,14 @@
                         <w:pStyle w:val="Table"/>
                         <w:spacing w:before="120" w:after="120"/>
                         <w:jc w:val="center"/>
-                        <w:rPr/>
+                        <w:rPr>
+                          <w:color w:val="000000"/>
+                        </w:rPr>
                       </w:pPr>
                       <w:r>
-                        <w:rPr/>
+                        <w:rPr>
+                          <w:color w:val="000000"/>
+                        </w:rPr>
                       </w:r>
                     </w:p>
                     <w:p>
@@ -7340,10 +7297,14 @@
                         <w:pStyle w:val="Table"/>
                         <w:spacing w:before="120" w:after="120"/>
                         <w:jc w:val="center"/>
-                        <w:rPr/>
+                        <w:rPr>
+                          <w:color w:val="000000"/>
+                        </w:rPr>
                       </w:pPr>
                       <w:r>
-                        <w:rPr/>
+                        <w:rPr>
+                          <w:color w:val="000000"/>
+                        </w:rPr>
                       </w:r>
                     </w:p>
                     <w:p>
@@ -7351,10 +7312,14 @@
                         <w:pStyle w:val="Table"/>
                         <w:spacing w:before="120" w:after="120"/>
                         <w:jc w:val="center"/>
-                        <w:rPr/>
+                        <w:rPr>
+                          <w:color w:val="000000"/>
+                        </w:rPr>
                       </w:pPr>
                       <w:r>
-                        <w:rPr/>
+                        <w:rPr>
+                          <w:color w:val="000000"/>
+                        </w:rPr>
                       </w:r>
                     </w:p>
                     <w:p>
@@ -7362,10 +7327,14 @@
                         <w:pStyle w:val="Table"/>
                         <w:spacing w:before="120" w:after="120"/>
                         <w:jc w:val="center"/>
-                        <w:rPr/>
+                        <w:rPr>
+                          <w:color w:val="000000"/>
+                        </w:rPr>
                       </w:pPr>
                       <w:r>
-                        <w:rPr/>
+                        <w:rPr>
+                          <w:color w:val="000000"/>
+                        </w:rPr>
                       </w:r>
                     </w:p>
                     <w:p>
@@ -7373,10 +7342,14 @@
                         <w:pStyle w:val="Table"/>
                         <w:spacing w:before="120" w:after="120"/>
                         <w:jc w:val="center"/>
-                        <w:rPr/>
+                        <w:rPr>
+                          <w:color w:val="000000"/>
+                        </w:rPr>
                       </w:pPr>
                       <w:r>
-                        <w:rPr/>
+                        <w:rPr>
+                          <w:color w:val="000000"/>
+                        </w:rPr>
                       </w:r>
                     </w:p>
                     <w:p>
@@ -7384,10 +7357,14 @@
                         <w:pStyle w:val="Table"/>
                         <w:spacing w:before="120" w:after="120"/>
                         <w:jc w:val="center"/>
-                        <w:rPr/>
+                        <w:rPr>
+                          <w:color w:val="000000"/>
+                        </w:rPr>
                       </w:pPr>
                       <w:r>
-                        <w:rPr/>
+                        <w:rPr>
+                          <w:color w:val="000000"/>
+                        </w:rPr>
                       </w:r>
                     </w:p>
                     <w:p>
@@ -7395,10 +7372,14 @@
                         <w:pStyle w:val="Table"/>
                         <w:spacing w:before="120" w:after="120"/>
                         <w:jc w:val="center"/>
-                        <w:rPr/>
+                        <w:rPr>
+                          <w:color w:val="000000"/>
+                        </w:rPr>
                       </w:pPr>
                       <w:r>
-                        <w:rPr/>
+                        <w:rPr>
+                          <w:color w:val="000000"/>
+                        </w:rPr>
                       </w:r>
                     </w:p>
                     <w:p>
@@ -7406,10 +7387,14 @@
                         <w:pStyle w:val="Table"/>
                         <w:spacing w:before="120" w:after="120"/>
                         <w:jc w:val="center"/>
-                        <w:rPr/>
+                        <w:rPr>
+                          <w:color w:val="000000"/>
+                        </w:rPr>
                       </w:pPr>
                       <w:r>
-                        <w:rPr/>
+                        <w:rPr>
+                          <w:color w:val="000000"/>
+                        </w:rPr>
                       </w:r>
                     </w:p>
                     <w:p>
@@ -7417,40 +7402,52 @@
                         <w:pStyle w:val="Table"/>
                         <w:spacing w:before="120" w:after="120"/>
                         <w:jc w:val="center"/>
-                        <w:rPr/>
+                        <w:rPr>
+                          <w:color w:val="000000"/>
+                        </w:rPr>
                       </w:pPr>
                       <w:bookmarkStart w:id="26" w:name="Ref_Table0_full"/>
                       <w:r>
-                        <w:rPr/>
+                        <w:rPr>
+                          <w:color w:val="000000"/>
+                        </w:rPr>
                         <w:t xml:space="preserve">Table </w:t>
                       </w:r>
                       <w:r>
-                        <w:rPr/>
+                        <w:rPr>
+                          <w:color w:val="000000"/>
+                        </w:rPr>
                         <w:fldChar w:fldCharType="begin"/>
                       </w:r>
                       <w:r>
-                        <w:rPr/>
+                        <w:rPr>
+                          <w:color w:val="000000"/>
+                        </w:rPr>
                         <w:instrText xml:space="preserve"> SEQ Table \* ARABIC </w:instrText>
                       </w:r>
                       <w:r>
-                        <w:rPr/>
+                        <w:rPr>
+                          <w:color w:val="000000"/>
+                        </w:rPr>
                         <w:fldChar w:fldCharType="separate"/>
                       </w:r>
                       <w:r>
-                        <w:rPr/>
+                        <w:rPr>
+                          <w:color w:val="000000"/>
+                        </w:rPr>
                         <w:t>1</w:t>
                       </w:r>
                       <w:r>
-                        <w:rPr/>
+                        <w:rPr>
+                          <w:color w:val="000000"/>
+                        </w:rPr>
                         <w:fldChar w:fldCharType="end"/>
                       </w:r>
                       <w:r>
-                        <w:rPr/>
-                        <w:t xml:space="preserve">: </w:t>
-                      </w:r>
-                      <w:r>
-                        <w:rPr/>
-                        <w:t>gpsdocfg registers</w:t>
+                        <w:rPr>
+                          <w:color w:val="000000"/>
+                        </w:rPr>
+                        <w:t>: gpsdocfg registers</w:t>
                       </w:r>
                       <w:bookmarkEnd w:id="26"/>
                     </w:p>
@@ -7485,7 +7482,7 @@
             <v:imagedata r:id="rId9" o:title=""/>
             <w10:wrap type="topAndBottom"/>
           </v:shape>
-          <o:OLEObject Type="Embed" ProgID="Excel.Sheet.12" ShapeID="ole_rId8" DrawAspect="Content" ObjectID="_342195477" r:id="rId8"/>
+          <o:OLEObject Type="Embed" ProgID="Excel.Sheet.12" ShapeID="ole_rId8" DrawAspect="Content" ObjectID="_1333304352" r:id="rId8"/>
         </w:object>
       </w:r>
     </w:p>
@@ -8522,7 +8519,14 @@
         </w:rPr>
       </w:pPr>
       <w:r>
-        <w:rPr/>
+        <w:rPr>
+          <w:rFonts w:eastAsia="Times New Roman" w:cs="Times New Roman"/>
+          <w:color w:val="auto"/>
+          <w:kern w:val="0"/>
+          <w:sz w:val="24"/>
+          <w:szCs w:val="20"/>
+          <w:lang w:val="en-US" w:eastAsia="en-US" w:bidi="ar-SA"/>
+        </w:rPr>
       </w:r>
     </w:p>
     <w:p>
@@ -8538,7 +8542,14 @@
         </w:rPr>
       </w:pPr>
       <w:r>
-        <w:rPr/>
+        <w:rPr>
+          <w:rFonts w:eastAsia="Times New Roman" w:cs="Times New Roman"/>
+          <w:color w:val="auto"/>
+          <w:kern w:val="0"/>
+          <w:sz w:val="24"/>
+          <w:szCs w:val="20"/>
+          <w:lang w:val="en-US" w:eastAsia="en-US" w:bidi="ar-SA"/>
+        </w:rPr>
       </w:r>
     </w:p>
     <w:p>
@@ -8554,7 +8565,14 @@
         </w:rPr>
       </w:pPr>
       <w:r>
-        <w:rPr/>
+        <w:rPr>
+          <w:rFonts w:eastAsia="Times New Roman" w:cs="Times New Roman"/>
+          <w:color w:val="auto"/>
+          <w:kern w:val="0"/>
+          <w:sz w:val="24"/>
+          <w:szCs w:val="20"/>
+          <w:lang w:val="en-US" w:eastAsia="en-US" w:bidi="ar-SA"/>
+        </w:rPr>
       </w:r>
     </w:p>
     <w:p>
@@ -8573,7 +8591,14 @@
         <w:br w:type="column"/>
       </w:r>
       <w:r>
-        <w:rPr/>
+        <w:rPr>
+          <w:rFonts w:eastAsia="Times New Roman" w:cs="Times New Roman"/>
+          <w:color w:val="auto"/>
+          <w:kern w:val="0"/>
+          <w:sz w:val="24"/>
+          <w:szCs w:val="20"/>
+          <w:lang w:val="en-US" w:eastAsia="en-US" w:bidi="ar-SA"/>
+        </w:rPr>
       </w:r>
     </w:p>
     <w:p>
@@ -8597,14 +8622,7 @@
           <w:b/>
           <w:bCs/>
         </w:rPr>
-        <w:t>test/</w:t>
-      </w:r>
-      <w:r>
-        <w:rPr>
-          <w:b/>
-          <w:bCs/>
-        </w:rPr>
-        <w:t>test_gpsdo.py</w:t>
+        <w:t>test/test_gpsdo.py</w:t>
       </w:r>
       <w:r>
         <w:rPr/>
@@ -8624,7 +8642,14 @@
         </w:rPr>
       </w:pPr>
       <w:r>
-        <w:rPr/>
+        <w:rPr>
+          <w:rFonts w:eastAsia="Times New Roman" w:cs="Times New Roman"/>
+          <w:color w:val="auto"/>
+          <w:kern w:val="0"/>
+          <w:sz w:val="24"/>
+          <w:szCs w:val="20"/>
+          <w:lang w:val="en-US" w:eastAsia="en-US" w:bidi="ar-SA"/>
+        </w:rPr>
       </w:r>
     </w:p>
     <w:p>
@@ -8681,7 +8706,7 @@
           <w:numId w:val="0"/>
         </w:numPr>
         <w:spacing w:before="0" w:after="0"/>
-        <w:ind w:hanging="0"/>
+        <w:ind w:left="0" w:hanging="0"/>
         <w:rPr>
           <w:b/>
           <w:b/>
@@ -8736,7 +8761,7 @@
           <w:numId w:val="0"/>
         </w:numPr>
         <w:spacing w:before="0" w:after="0"/>
-        <w:ind w:hanging="0"/>
+        <w:ind w:left="0" w:hanging="0"/>
         <w:rPr>
           <w:b/>
           <w:b/>
@@ -8791,7 +8816,7 @@
           <w:numId w:val="0"/>
         </w:numPr>
         <w:spacing w:before="0" w:after="0"/>
-        <w:ind w:hanging="0"/>
+        <w:ind w:left="0" w:hanging="0"/>
         <w:rPr>
           <w:b/>
           <w:b/>
@@ -8846,7 +8871,7 @@
           <w:numId w:val="0"/>
         </w:numPr>
         <w:spacing w:before="0" w:after="0"/>
-        <w:ind w:hanging="0"/>
+        <w:ind w:left="0" w:hanging="0"/>
         <w:rPr>
           <w:rFonts w:ascii="Times New Roman" w:hAnsi="Times New Roman" w:eastAsia="Times New Roman" w:cs="Times New Roman"/>
           <w:color w:val="auto"/>
@@ -8909,7 +8934,7 @@
           <w:numId w:val="0"/>
         </w:numPr>
         <w:spacing w:before="0" w:after="0"/>
-        <w:ind w:hanging="0"/>
+        <w:ind w:left="0" w:hanging="0"/>
         <w:rPr>
           <w:b/>
           <w:b/>
@@ -8964,7 +8989,7 @@
           <w:numId w:val="0"/>
         </w:numPr>
         <w:spacing w:before="0" w:after="0"/>
-        <w:ind w:hanging="0"/>
+        <w:ind w:left="0" w:hanging="0"/>
         <w:rPr>
           <w:b/>
           <w:b/>
@@ -8997,7 +9022,14 @@
         </w:rPr>
       </w:pPr>
       <w:r>
-        <w:rPr/>
+        <w:rPr>
+          <w:rFonts w:eastAsia="Times New Roman" w:cs="Times New Roman"/>
+          <w:color w:val="auto"/>
+          <w:kern w:val="0"/>
+          <w:sz w:val="24"/>
+          <w:szCs w:val="20"/>
+          <w:lang w:val="en-US" w:eastAsia="en-US" w:bidi="ar-SA"/>
+        </w:rPr>
       </w:r>
     </w:p>
     <w:p>
@@ -9058,7 +9090,7 @@
     </w:r>
     <w:r>
       <w:rPr/>
-      <w:t>9</w:t>
+      <w:t>10</w:t>
     </w:r>
     <w:r>
       <w:rPr/>
@@ -10169,7 +10201,7 @@
     <w:pPr>
       <w:widowControl/>
       <w:suppressAutoHyphens w:val="true"/>
-      <w:overflowPunct w:val="true"/>
+      <w:overflowPunct w:val="false"/>
       <w:bidi w:val="0"/>
       <w:spacing w:before="0" w:after="0"/>
       <w:jc w:val="both"/>
@@ -10754,7 +10786,7 @@
     <w:pPr>
       <w:widowControl/>
       <w:suppressAutoHyphens w:val="true"/>
-      <w:overflowPunct w:val="true"/>
+      <w:overflowPunct w:val="false"/>
       <w:bidi w:val="0"/>
       <w:spacing w:before="0" w:after="0"/>
       <w:jc w:val="left"/>
@@ -11045,7 +11077,7 @@
     <w:pPr>
       <w:widowControl/>
       <w:suppressAutoHyphens w:val="true"/>
-      <w:overflowPunct w:val="true"/>
+      <w:overflowPunct w:val="false"/>
       <w:bidi w:val="0"/>
       <w:spacing w:before="0" w:after="0"/>
       <w:jc w:val="both"/>
@@ -11066,7 +11098,7 @@
     <w:pPr>
       <w:widowControl/>
       <w:suppressAutoHyphens w:val="true"/>
-      <w:overflowPunct w:val="true"/>
+      <w:overflowPunct w:val="false"/>
       <w:bidi w:val="0"/>
       <w:spacing w:before="0" w:after="0"/>
       <w:jc w:val="left"/>
@@ -11086,7 +11118,7 @@
     <w:pPr>
       <w:widowControl/>
       <w:suppressAutoHyphens w:val="true"/>
-      <w:overflowPunct w:val="true"/>
+      <w:overflowPunct w:val="false"/>
       <w:bidi w:val="0"/>
       <w:spacing w:before="0" w:after="0"/>
       <w:jc w:val="left"/>

</xml_diff>